<commit_message>
Aula 04 - Com MEspeciais
</commit_message>
<xml_diff>
--- a/ApostilaRubyPuro.docx
+++ b/ApostilaRubyPuro.docx
@@ -4776,14 +4776,7 @@
             <w:rStyle w:val="Hyperlink"/>
             <w:noProof/>
           </w:rPr>
-          <w:t>Ma</w:t>
-        </w:r>
-        <w:r>
-          <w:rPr>
-            <w:rStyle w:val="Hyperlink"/>
-            <w:noProof/>
-          </w:rPr>
-          <w:t>p</w:t>
+          <w:t>Map</w:t>
         </w:r>
         <w:r>
           <w:rPr>
@@ -11888,8 +11881,6 @@
           </wp:inline>
         </w:drawing>
       </w:r>
-      <w:bookmarkStart w:id="70" w:name="_GoBack"/>
-      <w:bookmarkEnd w:id="70"/>
     </w:p>
     <w:p>
       <w:pPr>
@@ -11904,14 +11895,38 @@
           <w:lang w:eastAsia="pt-BR"/>
         </w:rPr>
       </w:pPr>
-      <w:bookmarkStart w:id="71" w:name="_Toc18289867"/>
+      <w:bookmarkStart w:id="70" w:name="_Toc18289867"/>
       <w:r>
         <w:rPr>
           <w:lang w:eastAsia="pt-BR"/>
         </w:rPr>
         <w:t>Missões especiais</w:t>
       </w:r>
-      <w:bookmarkEnd w:id="71"/>
+      <w:bookmarkEnd w:id="70"/>
+    </w:p>
+    <w:p>
+      <w:pPr>
+        <w:pStyle w:val="RubyNormal"/>
+        <w:numPr>
+          <w:ilvl w:val="0"/>
+          <w:numId w:val="22"/>
+        </w:numPr>
+      </w:pPr>
+      <w:r>
+        <w:t>Utilizando uma collection do tipo Array, escreva um programa que receba 3 números e no final exiba o resultado de cada um deles elevado a segunda potência.</w:t>
+      </w:r>
+    </w:p>
+    <w:p>
+      <w:pPr>
+        <w:pStyle w:val="RubyNormal"/>
+        <w:numPr>
+          <w:ilvl w:val="0"/>
+          <w:numId w:val="22"/>
+        </w:numPr>
+      </w:pPr>
+      <w:r>
+        <w:t>Crie uma collection do tipo Hash e permita que o usuário crie três elementos informando a chave e o valor. No final do programa para cada um desses elementos imprima a frase “Uma das chaves é **** e o seu valor é ****”</w:t>
+      </w:r>
     </w:p>
     <w:p>
       <w:pPr>
@@ -11922,83 +11937,26 @@
         </w:numPr>
       </w:pPr>
       <w:r>
-        <w:rPr>
-          <w:rFonts w:ascii="Roboto" w:hAnsi="Roboto"/>
-          <w:color w:val="313B3D"/>
-          <w:shd w:val="clear" w:color="auto" w:fill="FFFFFF"/>
-        </w:rPr>
-        <w:t>Utilizando uma collection do tipo Array, escreva um programa que receba 3 números e no final exiba o resultado de cada um deles elevado a segunda potência.</w:t>
-      </w:r>
-    </w:p>
-    <w:p>
-      <w:pPr>
-        <w:pStyle w:val="RubyNormal"/>
-        <w:numPr>
-          <w:ilvl w:val="0"/>
-          <w:numId w:val="21"/>
-        </w:numPr>
-      </w:pPr>
-      <w:r>
-        <w:rPr>
-          <w:rFonts w:ascii="Roboto" w:hAnsi="Roboto"/>
-          <w:color w:val="313B3D"/>
-          <w:shd w:val="clear" w:color="auto" w:fill="FFFFFF"/>
-        </w:rPr>
-        <w:t>Crie uma collection do tipo Hash e permita que o usuário crie três elementos informando a chave e o valor. No final do programa para cada um desses elementos imprima a frase “Uma das chaves é **** e o seu valor é ****”</w:t>
-      </w:r>
-    </w:p>
-    <w:p>
-      <w:pPr>
-        <w:pStyle w:val="NormalWeb"/>
-        <w:numPr>
-          <w:ilvl w:val="0"/>
-          <w:numId w:val="21"/>
-        </w:numPr>
-        <w:shd w:val="clear" w:color="auto" w:fill="FFFFFF"/>
-        <w:spacing w:before="150" w:beforeAutospacing="0" w:after="150" w:afterAutospacing="0"/>
-        <w:rPr>
-          <w:rFonts w:ascii="Roboto" w:hAnsi="Roboto"/>
-          <w:color w:val="313B3D"/>
-        </w:rPr>
-      </w:pPr>
-      <w:r>
-        <w:rPr>
-          <w:rFonts w:ascii="Roboto" w:hAnsi="Roboto"/>
-          <w:color w:val="313B3D"/>
-        </w:rPr>
         <w:t>Dado o seguinte hash:</w:t>
       </w:r>
       <w:r>
-        <w:rPr>
-          <w:rFonts w:ascii="Roboto" w:hAnsi="Roboto"/>
-          <w:color w:val="313B3D"/>
-        </w:rPr>
         <w:t xml:space="preserve"> </w:t>
       </w:r>
       <w:r>
-        <w:rPr>
-          <w:rFonts w:ascii="Roboto" w:hAnsi="Roboto"/>
-          <w:color w:val="313B3D"/>
-        </w:rPr>
-        <w:t>Numbers = {a: 10, b: 30 2, c: 20, d: 25, e: 15}</w:t>
-      </w:r>
-    </w:p>
-    <w:p>
-      <w:pPr>
-        <w:pStyle w:val="NormalWeb"/>
-        <w:shd w:val="clear" w:color="auto" w:fill="FFFFFF"/>
-        <w:spacing w:before="150" w:beforeAutospacing="0" w:after="150" w:afterAutospacing="0"/>
+        <w:t>Numbers = {a: 10, b: 30</w:t>
+      </w:r>
+      <w:bookmarkStart w:id="71" w:name="_GoBack"/>
+      <w:bookmarkEnd w:id="71"/>
+      <w:r>
+        <w:t>, c: 20, d: 25, e: 15}</w:t>
+      </w:r>
+    </w:p>
+    <w:p>
+      <w:pPr>
+        <w:pStyle w:val="RubyNormal"/>
         <w:ind w:left="720"/>
-        <w:rPr>
-          <w:rFonts w:ascii="Roboto" w:hAnsi="Roboto"/>
-          <w:color w:val="313B3D"/>
-        </w:rPr>
-      </w:pPr>
-      <w:r>
-        <w:rPr>
-          <w:rFonts w:ascii="Roboto" w:hAnsi="Roboto"/>
-          <w:color w:val="313B3D"/>
-        </w:rPr>
+      </w:pPr>
+      <w:r>
         <w:t>Crie uma instrução que seleciona o maior valor deste hash e no final imprima a chave e valor do elemento resultante</w:t>
       </w:r>
     </w:p>
@@ -13386,6 +13344,92 @@
     </w:lvl>
   </w:abstractNum>
   <w:abstractNum w:abstractNumId="11" w15:restartNumberingAfterBreak="0">
+    <w:nsid w:val="3A00562B"/>
+    <w:multiLevelType w:val="hybridMultilevel"/>
+    <w:tmpl w:val="F7B4599C"/>
+    <w:lvl w:ilvl="0" w:tplc="0416000F">
+      <w:start w:val="1"/>
+      <w:numFmt w:val="decimal"/>
+      <w:lvlText w:val="%1."/>
+      <w:lvlJc w:val="left"/>
+      <w:pPr>
+        <w:ind w:left="720" w:hanging="360"/>
+      </w:pPr>
+    </w:lvl>
+    <w:lvl w:ilvl="1" w:tplc="04160019" w:tentative="1">
+      <w:start w:val="1"/>
+      <w:numFmt w:val="lowerLetter"/>
+      <w:lvlText w:val="%2."/>
+      <w:lvlJc w:val="left"/>
+      <w:pPr>
+        <w:ind w:left="1440" w:hanging="360"/>
+      </w:pPr>
+    </w:lvl>
+    <w:lvl w:ilvl="2" w:tplc="0416001B" w:tentative="1">
+      <w:start w:val="1"/>
+      <w:numFmt w:val="lowerRoman"/>
+      <w:lvlText w:val="%3."/>
+      <w:lvlJc w:val="right"/>
+      <w:pPr>
+        <w:ind w:left="2160" w:hanging="180"/>
+      </w:pPr>
+    </w:lvl>
+    <w:lvl w:ilvl="3" w:tplc="0416000F" w:tentative="1">
+      <w:start w:val="1"/>
+      <w:numFmt w:val="decimal"/>
+      <w:lvlText w:val="%4."/>
+      <w:lvlJc w:val="left"/>
+      <w:pPr>
+        <w:ind w:left="2880" w:hanging="360"/>
+      </w:pPr>
+    </w:lvl>
+    <w:lvl w:ilvl="4" w:tplc="04160019" w:tentative="1">
+      <w:start w:val="1"/>
+      <w:numFmt w:val="lowerLetter"/>
+      <w:lvlText w:val="%5."/>
+      <w:lvlJc w:val="left"/>
+      <w:pPr>
+        <w:ind w:left="3600" w:hanging="360"/>
+      </w:pPr>
+    </w:lvl>
+    <w:lvl w:ilvl="5" w:tplc="0416001B" w:tentative="1">
+      <w:start w:val="1"/>
+      <w:numFmt w:val="lowerRoman"/>
+      <w:lvlText w:val="%6."/>
+      <w:lvlJc w:val="right"/>
+      <w:pPr>
+        <w:ind w:left="4320" w:hanging="180"/>
+      </w:pPr>
+    </w:lvl>
+    <w:lvl w:ilvl="6" w:tplc="0416000F" w:tentative="1">
+      <w:start w:val="1"/>
+      <w:numFmt w:val="decimal"/>
+      <w:lvlText w:val="%7."/>
+      <w:lvlJc w:val="left"/>
+      <w:pPr>
+        <w:ind w:left="5040" w:hanging="360"/>
+      </w:pPr>
+    </w:lvl>
+    <w:lvl w:ilvl="7" w:tplc="04160019" w:tentative="1">
+      <w:start w:val="1"/>
+      <w:numFmt w:val="lowerLetter"/>
+      <w:lvlText w:val="%8."/>
+      <w:lvlJc w:val="left"/>
+      <w:pPr>
+        <w:ind w:left="5760" w:hanging="360"/>
+      </w:pPr>
+    </w:lvl>
+    <w:lvl w:ilvl="8" w:tplc="0416001B" w:tentative="1">
+      <w:start w:val="1"/>
+      <w:numFmt w:val="lowerRoman"/>
+      <w:lvlText w:val="%9."/>
+      <w:lvlJc w:val="right"/>
+      <w:pPr>
+        <w:ind w:left="6480" w:hanging="180"/>
+      </w:pPr>
+    </w:lvl>
+  </w:abstractNum>
+  <w:abstractNum w:abstractNumId="12" w15:restartNumberingAfterBreak="0">
     <w:nsid w:val="4A765ED9"/>
     <w:multiLevelType w:val="hybridMultilevel"/>
     <w:tmpl w:val="CC4E6306"/>
@@ -13498,7 +13542,7 @@
       </w:rPr>
     </w:lvl>
   </w:abstractNum>
-  <w:abstractNum w:abstractNumId="12" w15:restartNumberingAfterBreak="0">
+  <w:abstractNum w:abstractNumId="13" w15:restartNumberingAfterBreak="0">
     <w:nsid w:val="4D865661"/>
     <w:multiLevelType w:val="hybridMultilevel"/>
     <w:tmpl w:val="4404BE38"/>
@@ -13611,7 +13655,7 @@
       </w:rPr>
     </w:lvl>
   </w:abstractNum>
-  <w:abstractNum w:abstractNumId="13" w15:restartNumberingAfterBreak="0">
+  <w:abstractNum w:abstractNumId="14" w15:restartNumberingAfterBreak="0">
     <w:nsid w:val="52640408"/>
     <w:multiLevelType w:val="multilevel"/>
     <w:tmpl w:val="0416001D"/>
@@ -13697,7 +13741,7 @@
       </w:pPr>
     </w:lvl>
   </w:abstractNum>
-  <w:abstractNum w:abstractNumId="14" w15:restartNumberingAfterBreak="0">
+  <w:abstractNum w:abstractNumId="15" w15:restartNumberingAfterBreak="0">
     <w:nsid w:val="627D30C2"/>
     <w:multiLevelType w:val="hybridMultilevel"/>
     <w:tmpl w:val="76AC0B98"/>
@@ -13810,7 +13854,7 @@
       </w:rPr>
     </w:lvl>
   </w:abstractNum>
-  <w:abstractNum w:abstractNumId="15" w15:restartNumberingAfterBreak="0">
+  <w:abstractNum w:abstractNumId="16" w15:restartNumberingAfterBreak="0">
     <w:nsid w:val="62C728A2"/>
     <w:multiLevelType w:val="hybridMultilevel"/>
     <w:tmpl w:val="FA52AD20"/>
@@ -13923,7 +13967,7 @@
       </w:rPr>
     </w:lvl>
   </w:abstractNum>
-  <w:abstractNum w:abstractNumId="16" w15:restartNumberingAfterBreak="0">
+  <w:abstractNum w:abstractNumId="17" w15:restartNumberingAfterBreak="0">
     <w:nsid w:val="638C4876"/>
     <w:multiLevelType w:val="hybridMultilevel"/>
     <w:tmpl w:val="108E5BBE"/>
@@ -14009,7 +14053,7 @@
       </w:pPr>
     </w:lvl>
   </w:abstractNum>
-  <w:abstractNum w:abstractNumId="17" w15:restartNumberingAfterBreak="0">
+  <w:abstractNum w:abstractNumId="18" w15:restartNumberingAfterBreak="0">
     <w:nsid w:val="67BC7493"/>
     <w:multiLevelType w:val="multilevel"/>
     <w:tmpl w:val="0416001D"/>
@@ -14095,10 +14139,10 @@
       </w:pPr>
     </w:lvl>
   </w:abstractNum>
-  <w:abstractNum w:abstractNumId="18" w15:restartNumberingAfterBreak="0">
+  <w:abstractNum w:abstractNumId="19" w15:restartNumberingAfterBreak="0">
     <w:nsid w:val="711D2623"/>
     <w:multiLevelType w:val="hybridMultilevel"/>
-    <w:tmpl w:val="AA8AE6E2"/>
+    <w:tmpl w:val="C0527D6E"/>
     <w:lvl w:ilvl="0" w:tplc="0416000F">
       <w:start w:val="1"/>
       <w:numFmt w:val="decimal"/>
@@ -14181,7 +14225,7 @@
       </w:pPr>
     </w:lvl>
   </w:abstractNum>
-  <w:abstractNum w:abstractNumId="19" w15:restartNumberingAfterBreak="0">
+  <w:abstractNum w:abstractNumId="20" w15:restartNumberingAfterBreak="0">
     <w:nsid w:val="766E3A3C"/>
     <w:multiLevelType w:val="multilevel"/>
     <w:tmpl w:val="0416001D"/>
@@ -14267,7 +14311,7 @@
       </w:pPr>
     </w:lvl>
   </w:abstractNum>
-  <w:abstractNum w:abstractNumId="20" w15:restartNumberingAfterBreak="0">
+  <w:abstractNum w:abstractNumId="21" w15:restartNumberingAfterBreak="0">
     <w:nsid w:val="7B536B9B"/>
     <w:multiLevelType w:val="hybridMultilevel"/>
     <w:tmpl w:val="AA0ACC98"/>
@@ -14387,31 +14431,31 @@
     <w:abstractNumId w:val="2"/>
   </w:num>
   <w:num w:numId="3">
-    <w:abstractNumId w:val="14"/>
+    <w:abstractNumId w:val="15"/>
   </w:num>
   <w:num w:numId="4">
     <w:abstractNumId w:val="0"/>
   </w:num>
   <w:num w:numId="5">
-    <w:abstractNumId w:val="13"/>
+    <w:abstractNumId w:val="14"/>
   </w:num>
   <w:num w:numId="6">
-    <w:abstractNumId w:val="17"/>
+    <w:abstractNumId w:val="18"/>
   </w:num>
   <w:num w:numId="7">
-    <w:abstractNumId w:val="19"/>
+    <w:abstractNumId w:val="20"/>
   </w:num>
   <w:num w:numId="8">
-    <w:abstractNumId w:val="11"/>
+    <w:abstractNumId w:val="12"/>
   </w:num>
   <w:num w:numId="9">
-    <w:abstractNumId w:val="12"/>
+    <w:abstractNumId w:val="13"/>
   </w:num>
   <w:num w:numId="10">
     <w:abstractNumId w:val="6"/>
   </w:num>
   <w:num w:numId="11">
-    <w:abstractNumId w:val="15"/>
+    <w:abstractNumId w:val="16"/>
   </w:num>
   <w:num w:numId="12">
     <w:abstractNumId w:val="8"/>
@@ -14429,10 +14473,10 @@
     <w:abstractNumId w:val="4"/>
   </w:num>
   <w:num w:numId="17">
-    <w:abstractNumId w:val="20"/>
+    <w:abstractNumId w:val="21"/>
   </w:num>
   <w:num w:numId="18">
-    <w:abstractNumId w:val="16"/>
+    <w:abstractNumId w:val="17"/>
   </w:num>
   <w:num w:numId="19">
     <w:abstractNumId w:val="10"/>
@@ -14441,7 +14485,10 @@
     <w:abstractNumId w:val="5"/>
   </w:num>
   <w:num w:numId="21">
-    <w:abstractNumId w:val="18"/>
+    <w:abstractNumId w:val="19"/>
+  </w:num>
+  <w:num w:numId="22">
+    <w:abstractNumId w:val="11"/>
   </w:num>
 </w:numbering>
 </file>
@@ -15577,7 +15624,7 @@
 </file>
 
 <file path=customXml/itemProps1.xml><?xml version="1.0" encoding="utf-8"?>
-<ds:datastoreItem xmlns:ds="http://schemas.openxmlformats.org/officeDocument/2006/customXml" ds:itemID="{5003E146-6EEB-4927-B671-C290C46EB06E}">
+<ds:datastoreItem xmlns:ds="http://schemas.openxmlformats.org/officeDocument/2006/customXml" ds:itemID="{968871C1-5BC2-4458-9432-5EED1F0CE2C1}">
   <ds:schemaRefs>
     <ds:schemaRef ds:uri="http://schemas.openxmlformats.org/officeDocument/2006/bibliography"/>
   </ds:schemaRefs>

</xml_diff>

<commit_message>
Aula 05 - Sem Especiais
</commit_message>
<xml_diff>
--- a/ApostilaRubyPuro.docx
+++ b/ApostilaRubyPuro.docx
@@ -97,6 +97,7 @@
           <w:szCs w:val="48"/>
         </w:rPr>
       </w:pPr>
+      <w:proofErr w:type="spellStart"/>
       <w:r>
         <w:rPr>
           <w:rFonts w:ascii="Franklin Gothic Medium" w:hAnsi="Franklin Gothic Medium"/>
@@ -106,6 +107,7 @@
         </w:rPr>
         <w:t>OneBitCode</w:t>
       </w:r>
+      <w:proofErr w:type="spellEnd"/>
     </w:p>
     <w:p>
       <w:pPr>
@@ -4985,6 +4987,7 @@
           <w:sz w:val="48"/>
           <w:szCs w:val="48"/>
         </w:rPr>
+        <w:lastRenderedPageBreak/>
         <w:fldChar w:fldCharType="end"/>
       </w:r>
     </w:p>
@@ -5004,7 +5007,6 @@
           <w:sz w:val="48"/>
           <w:szCs w:val="48"/>
         </w:rPr>
-        <w:lastRenderedPageBreak/>
         <w:br w:type="page"/>
       </w:r>
     </w:p>
@@ -5129,7 +5131,15 @@
         </w:numPr>
       </w:pPr>
       <w:r>
-        <w:t>Seu primeiro “Hello World!”;</w:t>
+        <w:t>Seu primeiro “</w:t>
+      </w:r>
+      <w:proofErr w:type="spellStart"/>
+      <w:r>
+        <w:t>Hello</w:t>
+      </w:r>
+      <w:proofErr w:type="spellEnd"/>
+      <w:r>
+        <w:t xml:space="preserve"> World!”;</w:t>
       </w:r>
     </w:p>
     <w:p>
@@ -5141,7 +5151,15 @@
         </w:numPr>
       </w:pPr>
       <w:r>
-        <w:t>Ruby Irb;</w:t>
+        <w:t xml:space="preserve">Ruby </w:t>
+      </w:r>
+      <w:proofErr w:type="spellStart"/>
+      <w:r>
+        <w:t>Irb</w:t>
+      </w:r>
+      <w:proofErr w:type="spellEnd"/>
+      <w:r>
+        <w:t>;</w:t>
       </w:r>
     </w:p>
     <w:p>
@@ -5188,8 +5206,13 @@
           <w:numId w:val="8"/>
         </w:numPr>
       </w:pPr>
-      <w:r>
-        <w:t>Strings;</w:t>
+      <w:proofErr w:type="spellStart"/>
+      <w:r>
+        <w:t>Strings</w:t>
+      </w:r>
+      <w:proofErr w:type="spellEnd"/>
+      <w:r>
+        <w:t>;</w:t>
       </w:r>
     </w:p>
     <w:p>
@@ -5224,8 +5247,29 @@
           <w:numId w:val="8"/>
         </w:numPr>
       </w:pPr>
-      <w:r>
-        <w:t>If/else/elif;</w:t>
+      <w:proofErr w:type="spellStart"/>
+      <w:r>
+        <w:t>If</w:t>
+      </w:r>
+      <w:proofErr w:type="spellEnd"/>
+      <w:r>
+        <w:t>/</w:t>
+      </w:r>
+      <w:proofErr w:type="spellStart"/>
+      <w:r>
+        <w:t>else</w:t>
+      </w:r>
+      <w:proofErr w:type="spellEnd"/>
+      <w:r>
+        <w:t>/</w:t>
+      </w:r>
+      <w:proofErr w:type="spellStart"/>
+      <w:r>
+        <w:t>elif</w:t>
+      </w:r>
+      <w:proofErr w:type="spellEnd"/>
+      <w:r>
+        <w:t>;</w:t>
       </w:r>
     </w:p>
     <w:p>
@@ -5236,8 +5280,13 @@
           <w:numId w:val="8"/>
         </w:numPr>
       </w:pPr>
-      <w:r>
-        <w:t>Unless;</w:t>
+      <w:proofErr w:type="spellStart"/>
+      <w:r>
+        <w:t>Unless</w:t>
+      </w:r>
+      <w:proofErr w:type="spellEnd"/>
+      <w:r>
+        <w:t>;</w:t>
       </w:r>
     </w:p>
     <w:p>
@@ -5284,8 +5333,13 @@
           <w:numId w:val="8"/>
         </w:numPr>
       </w:pPr>
-      <w:r>
-        <w:t>While;</w:t>
+      <w:proofErr w:type="spellStart"/>
+      <w:r>
+        <w:t>While</w:t>
+      </w:r>
+      <w:proofErr w:type="spellEnd"/>
+      <w:r>
+        <w:t>;</w:t>
       </w:r>
     </w:p>
     <w:p>
@@ -5309,7 +5363,15 @@
         </w:numPr>
       </w:pPr>
       <w:r>
-        <w:t>Do while;</w:t>
+        <w:t xml:space="preserve">Do </w:t>
+      </w:r>
+      <w:proofErr w:type="spellStart"/>
+      <w:r>
+        <w:t>while</w:t>
+      </w:r>
+      <w:proofErr w:type="spellEnd"/>
+      <w:r>
+        <w:t>;</w:t>
       </w:r>
     </w:p>
     <w:p>
@@ -5320,9 +5382,11 @@
           <w:numId w:val="8"/>
         </w:numPr>
       </w:pPr>
+      <w:proofErr w:type="spellStart"/>
       <w:r>
         <w:t>Collections</w:t>
       </w:r>
+      <w:proofErr w:type="spellEnd"/>
     </w:p>
     <w:p>
       <w:pPr>
@@ -5332,8 +5396,13 @@
           <w:numId w:val="8"/>
         </w:numPr>
       </w:pPr>
-      <w:r>
-        <w:t>Arrays;</w:t>
+      <w:proofErr w:type="spellStart"/>
+      <w:r>
+        <w:t>Arrays</w:t>
+      </w:r>
+      <w:proofErr w:type="spellEnd"/>
+      <w:r>
+        <w:t>;</w:t>
       </w:r>
     </w:p>
     <w:p>
@@ -5344,8 +5413,13 @@
           <w:numId w:val="8"/>
         </w:numPr>
       </w:pPr>
-      <w:r>
-        <w:t>Hashes;</w:t>
+      <w:proofErr w:type="spellStart"/>
+      <w:r>
+        <w:t>Hashes</w:t>
+      </w:r>
+      <w:proofErr w:type="spellEnd"/>
+      <w:r>
+        <w:t>;</w:t>
       </w:r>
     </w:p>
     <w:p>
@@ -5356,8 +5430,13 @@
           <w:numId w:val="8"/>
         </w:numPr>
       </w:pPr>
-      <w:r>
-        <w:t>Each;</w:t>
+      <w:proofErr w:type="spellStart"/>
+      <w:r>
+        <w:t>Each</w:t>
+      </w:r>
+      <w:proofErr w:type="spellEnd"/>
+      <w:r>
+        <w:t>;</w:t>
       </w:r>
     </w:p>
     <w:p>
@@ -5380,8 +5459,13 @@
           <w:numId w:val="8"/>
         </w:numPr>
       </w:pPr>
-      <w:r>
-        <w:t>Select;</w:t>
+      <w:proofErr w:type="spellStart"/>
+      <w:r>
+        <w:t>Select</w:t>
+      </w:r>
+      <w:proofErr w:type="spellEnd"/>
+      <w:r>
+        <w:t>;</w:t>
       </w:r>
     </w:p>
     <w:p>
@@ -5393,8 +5477,13 @@
         </w:numPr>
       </w:pPr>
       <w:r>
-        <w:t>Métodos e Gems</w:t>
-      </w:r>
+        <w:t xml:space="preserve">Métodos e </w:t>
+      </w:r>
+      <w:proofErr w:type="spellStart"/>
+      <w:r>
+        <w:t>Gems</w:t>
+      </w:r>
+      <w:proofErr w:type="spellEnd"/>
     </w:p>
     <w:p>
       <w:pPr>
@@ -5417,7 +5506,15 @@
         </w:numPr>
       </w:pPr>
       <w:r>
-        <w:t>O que são e como usar Gems;</w:t>
+        <w:t xml:space="preserve">O que são e como usar </w:t>
+      </w:r>
+      <w:proofErr w:type="spellStart"/>
+      <w:r>
+        <w:t>Gems</w:t>
+      </w:r>
+      <w:proofErr w:type="spellEnd"/>
+      <w:r>
+        <w:t>;</w:t>
       </w:r>
     </w:p>
     <w:p>
@@ -5500,8 +5597,13 @@
           <w:numId w:val="8"/>
         </w:numPr>
       </w:pPr>
-      <w:r>
-        <w:t>Blocks;</w:t>
+      <w:proofErr w:type="spellStart"/>
+      <w:r>
+        <w:t>Blocks</w:t>
+      </w:r>
+      <w:proofErr w:type="spellEnd"/>
+      <w:r>
+        <w:t>;</w:t>
       </w:r>
     </w:p>
     <w:p>
@@ -5524,8 +5626,13 @@
           <w:numId w:val="8"/>
         </w:numPr>
       </w:pPr>
-      <w:r>
-        <w:t>Namespacing;</w:t>
+      <w:proofErr w:type="spellStart"/>
+      <w:r>
+        <w:t>Namespacing</w:t>
+      </w:r>
+      <w:proofErr w:type="spellEnd"/>
+      <w:r>
+        <w:t>;</w:t>
       </w:r>
     </w:p>
     <w:p>
@@ -5537,6 +5644,7 @@
         </w:numPr>
       </w:pPr>
       <w:r>
+        <w:lastRenderedPageBreak/>
         <w:t>Modules;</w:t>
       </w:r>
     </w:p>
@@ -5549,7 +5657,6 @@
         </w:numPr>
       </w:pPr>
       <w:r>
-        <w:lastRenderedPageBreak/>
         <w:t>Ruby Avançado II</w:t>
       </w:r>
     </w:p>
@@ -5561,8 +5668,13 @@
           <w:numId w:val="8"/>
         </w:numPr>
       </w:pPr>
-      <w:r>
-        <w:t>Regex;</w:t>
+      <w:proofErr w:type="spellStart"/>
+      <w:r>
+        <w:t>Regex</w:t>
+      </w:r>
+      <w:proofErr w:type="spellEnd"/>
+      <w:r>
+        <w:t>;</w:t>
       </w:r>
     </w:p>
     <w:p>
@@ -5573,8 +5685,21 @@
           <w:numId w:val="8"/>
         </w:numPr>
       </w:pPr>
-      <w:r>
-        <w:t>Math and time;</w:t>
+      <w:proofErr w:type="spellStart"/>
+      <w:r>
+        <w:t>Math</w:t>
+      </w:r>
+      <w:proofErr w:type="spellEnd"/>
+      <w:r>
+        <w:t xml:space="preserve"> </w:t>
+      </w:r>
+      <w:proofErr w:type="spellStart"/>
+      <w:r>
+        <w:t>and</w:t>
+      </w:r>
+      <w:proofErr w:type="spellEnd"/>
+      <w:r>
+        <w:t xml:space="preserve"> time;</w:t>
       </w:r>
     </w:p>
     <w:p>
@@ -5585,8 +5710,21 @@
           <w:numId w:val="8"/>
         </w:numPr>
       </w:pPr>
-      <w:r>
-        <w:t>Methodos misssing;</w:t>
+      <w:proofErr w:type="spellStart"/>
+      <w:r>
+        <w:t>Methodos</w:t>
+      </w:r>
+      <w:proofErr w:type="spellEnd"/>
+      <w:r>
+        <w:t xml:space="preserve"> </w:t>
+      </w:r>
+      <w:proofErr w:type="spellStart"/>
+      <w:r>
+        <w:t>misssing</w:t>
+      </w:r>
+      <w:proofErr w:type="spellEnd"/>
+      <w:r>
+        <w:t>;</w:t>
       </w:r>
     </w:p>
     <w:p>
@@ -5597,8 +5735,13 @@
           <w:numId w:val="8"/>
         </w:numPr>
       </w:pPr>
-      <w:r>
-        <w:t>Procs;</w:t>
+      <w:proofErr w:type="spellStart"/>
+      <w:r>
+        <w:t>Procs</w:t>
+      </w:r>
+      <w:proofErr w:type="spellEnd"/>
+      <w:r>
+        <w:t>;</w:t>
       </w:r>
     </w:p>
     <w:p>
@@ -5646,7 +5789,15 @@
         </w:numPr>
       </w:pPr>
       <w:r>
-        <w:t>Web scraping;</w:t>
+        <w:t xml:space="preserve">Web </w:t>
+      </w:r>
+      <w:proofErr w:type="spellStart"/>
+      <w:r>
+        <w:t>scraping</w:t>
+      </w:r>
+      <w:proofErr w:type="spellEnd"/>
+      <w:r>
+        <w:t>;</w:t>
       </w:r>
     </w:p>
     <w:p>
@@ -5711,7 +5862,23 @@
         </w:numPr>
       </w:pPr>
       <w:r>
-        <w:t>Criado na década de 90 pelo Japonês Yukihiro Matz Matsumoto;</w:t>
+        <w:t xml:space="preserve">Criado na década de 90 pelo Japonês </w:t>
+      </w:r>
+      <w:proofErr w:type="spellStart"/>
+      <w:r>
+        <w:t>Yukihiro</w:t>
+      </w:r>
+      <w:proofErr w:type="spellEnd"/>
+      <w:r>
+        <w:t xml:space="preserve"> </w:t>
+      </w:r>
+      <w:proofErr w:type="spellStart"/>
+      <w:r>
+        <w:t>Matz</w:t>
+      </w:r>
+      <w:proofErr w:type="spellEnd"/>
+      <w:r>
+        <w:t xml:space="preserve"> Matsumoto;</w:t>
       </w:r>
     </w:p>
     <w:p>
@@ -5723,7 +5890,15 @@
         </w:numPr>
       </w:pPr>
       <w:r>
-        <w:t>Lançado ao publico em 1995;</w:t>
+        <w:t xml:space="preserve">Lançado ao </w:t>
+      </w:r>
+      <w:proofErr w:type="spellStart"/>
+      <w:r>
+        <w:t>publico</w:t>
+      </w:r>
+      <w:proofErr w:type="spellEnd"/>
+      <w:r>
+        <w:t xml:space="preserve"> em 1995;</w:t>
       </w:r>
     </w:p>
     <w:p>
@@ -5771,7 +5946,23 @@
         </w:numPr>
       </w:pPr>
       <w:r>
-        <w:t>Expansão ligada a criação do Ruby on Rails;</w:t>
+        <w:t xml:space="preserve">Expansão ligada a criação do Ruby </w:t>
+      </w:r>
+      <w:proofErr w:type="spellStart"/>
+      <w:r>
+        <w:t>on</w:t>
+      </w:r>
+      <w:proofErr w:type="spellEnd"/>
+      <w:r>
+        <w:t xml:space="preserve"> </w:t>
+      </w:r>
+      <w:proofErr w:type="spellStart"/>
+      <w:r>
+        <w:t>Rails</w:t>
+      </w:r>
+      <w:proofErr w:type="spellEnd"/>
+      <w:r>
+        <w:t>;</w:t>
       </w:r>
     </w:p>
     <w:p>
@@ -5874,8 +6065,13 @@
         <w:ind w:left="1428"/>
       </w:pPr>
       <w:bookmarkStart w:id="7" w:name="_Toc18289806"/>
-      <w:r>
-        <w:t>Rbenv - RVM</w:t>
+      <w:proofErr w:type="spellStart"/>
+      <w:r>
+        <w:t>Rbenv</w:t>
+      </w:r>
+      <w:proofErr w:type="spellEnd"/>
+      <w:r>
+        <w:t xml:space="preserve"> - RVM</w:t>
       </w:r>
       <w:bookmarkEnd w:id="7"/>
     </w:p>
@@ -5958,10 +6154,12 @@
         <w:ind w:left="708" w:firstLine="708"/>
       </w:pPr>
       <w:bookmarkStart w:id="8" w:name="_Toc18289807"/>
+      <w:proofErr w:type="spellStart"/>
       <w:r>
         <w:t>Codeanywhere</w:t>
       </w:r>
       <w:bookmarkEnd w:id="8"/>
+      <w:proofErr w:type="spellEnd"/>
     </w:p>
     <w:p>
       <w:pPr>
@@ -5999,7 +6197,15 @@
       </w:r>
       <w:bookmarkStart w:id="9" w:name="_Toc18289808"/>
       <w:r>
-        <w:t>Primeiro Hello World</w:t>
+        <w:t xml:space="preserve">Primeiro </w:t>
+      </w:r>
+      <w:proofErr w:type="spellStart"/>
+      <w:r>
+        <w:t>Hello</w:t>
+      </w:r>
+      <w:proofErr w:type="spellEnd"/>
+      <w:r>
+        <w:t xml:space="preserve"> World</w:t>
       </w:r>
       <w:bookmarkEnd w:id="9"/>
     </w:p>
@@ -6053,44 +6259,56 @@
                           <w:p>
                             <w:pPr>
                               <w:pStyle w:val="CodeZone"/>
+                              <w:rPr>
+                                <w:lang w:val="en-US"/>
+                              </w:rPr>
                             </w:pPr>
                             <w:r>
                               <w:rPr>
                                 <w:color w:val="BF8F00" w:themeColor="accent4" w:themeShade="BF"/>
+                                <w:lang w:val="en-US"/>
                               </w:rPr>
-                              <w:t>p</w:t>
-                            </w:r>
-                            <w:r>
-                              <w:rPr>
-                                <w:color w:val="BF8F00" w:themeColor="accent4" w:themeShade="BF"/>
-                              </w:rPr>
-                              <w:t>uts</w:t>
-                            </w:r>
-                            <w:r>
-                              <w:rPr>
-                                <w:color w:val="BF8F00" w:themeColor="accent4" w:themeShade="BF"/>
-                              </w:rPr>
-                              <w:t xml:space="preserve"> </w:t>
+                              <w:t xml:space="preserve">puts </w:t>
                             </w:r>
                             <w:r>
                               <w:rPr>
                                 <w:color w:val="FF0000"/>
+                                <w:lang w:val="en-US"/>
                               </w:rPr>
-                              <w:t>“</w:t>
+                              <w:t>“Hello World”</w:t>
+                            </w:r>
+                            <w:r>
+                              <w:rPr>
+                                <w:lang w:val="en-US"/>
+                              </w:rPr>
+                              <w:t>;</w:t>
+                            </w:r>
+                          </w:p>
+                          <w:p>
+                            <w:pPr>
+                              <w:pStyle w:val="CodeZone"/>
+                              <w:rPr>
+                                <w:lang w:val="en-US"/>
+                              </w:rPr>
+                            </w:pPr>
+                            <w:r>
+                              <w:rPr>
+                                <w:color w:val="BF8F00" w:themeColor="accent4" w:themeShade="BF"/>
+                                <w:lang w:val="en-US"/>
+                              </w:rPr>
+                              <w:t xml:space="preserve">p </w:t>
                             </w:r>
                             <w:r>
                               <w:rPr>
                                 <w:color w:val="FF0000"/>
+                                <w:lang w:val="en-US"/>
                               </w:rPr>
-                              <w:t>Hello World</w:t>
+                              <w:t>“Hello World”</w:t>
                             </w:r>
                             <w:r>
                               <w:rPr>
-                                <w:color w:val="FF0000"/>
+                                <w:lang w:val="en-US"/>
                               </w:rPr>
-                              <w:t>”</w:t>
-                            </w:r>
-                            <w:r>
                               <w:t>;</w:t>
                             </w:r>
                           </w:p>
@@ -6098,50 +6316,14 @@
                             <w:pPr>
                               <w:pStyle w:val="CodeZone"/>
                             </w:pPr>
-                            <w:r>
-                              <w:rPr>
-                                <w:color w:val="BF8F00" w:themeColor="accent4" w:themeShade="BF"/>
-                              </w:rPr>
-                              <w:t>p</w:t>
-                            </w:r>
-                            <w:r>
-                              <w:rPr>
-                                <w:color w:val="BF8F00" w:themeColor="accent4" w:themeShade="BF"/>
-                              </w:rPr>
-                              <w:t xml:space="preserve"> </w:t>
-                            </w:r>
-                            <w:r>
-                              <w:rPr>
-                                <w:color w:val="FF0000"/>
-                              </w:rPr>
-                              <w:t>“</w:t>
-                            </w:r>
-                            <w:r>
-                              <w:rPr>
-                                <w:color w:val="FF0000"/>
-                              </w:rPr>
-                              <w:t>Hello World</w:t>
-                            </w:r>
-                            <w:r>
-                              <w:rPr>
-                                <w:color w:val="FF0000"/>
-                              </w:rPr>
-                              <w:t>”</w:t>
-                            </w:r>
-                            <w:r>
-                              <w:t>;</w:t>
-                            </w:r>
-                          </w:p>
-                          <w:p>
-                            <w:pPr>
-                              <w:pStyle w:val="CodeZone"/>
-                            </w:pPr>
+                            <w:proofErr w:type="spellStart"/>
                             <w:r>
                               <w:rPr>
                                 <w:color w:val="BF8F00" w:themeColor="accent4" w:themeShade="BF"/>
                               </w:rPr>
                               <w:t>puts</w:t>
                             </w:r>
+                            <w:proofErr w:type="spellEnd"/>
                             <w:r>
                               <w:t>(</w:t>
                             </w:r>
@@ -6151,11 +6333,19 @@
                               </w:rPr>
                               <w:t>“</w:t>
                             </w:r>
+                            <w:proofErr w:type="spellStart"/>
                             <w:r>
                               <w:rPr>
                                 <w:color w:val="FF0000"/>
                               </w:rPr>
-                              <w:t>Hello World</w:t>
+                              <w:t>Hello</w:t>
+                            </w:r>
+                            <w:proofErr w:type="spellEnd"/>
+                            <w:r>
+                              <w:rPr>
+                                <w:color w:val="FF0000"/>
+                              </w:rPr>
+                              <w:t xml:space="preserve"> World</w:t>
                             </w:r>
                             <w:r>
                               <w:rPr>
@@ -6196,44 +6386,56 @@
                     <w:p>
                       <w:pPr>
                         <w:pStyle w:val="CodeZone"/>
+                        <w:rPr>
+                          <w:lang w:val="en-US"/>
+                        </w:rPr>
                       </w:pPr>
                       <w:r>
                         <w:rPr>
                           <w:color w:val="BF8F00" w:themeColor="accent4" w:themeShade="BF"/>
+                          <w:lang w:val="en-US"/>
                         </w:rPr>
-                        <w:t>p</w:t>
-                      </w:r>
-                      <w:r>
-                        <w:rPr>
-                          <w:color w:val="BF8F00" w:themeColor="accent4" w:themeShade="BF"/>
-                        </w:rPr>
-                        <w:t>uts</w:t>
-                      </w:r>
-                      <w:r>
-                        <w:rPr>
-                          <w:color w:val="BF8F00" w:themeColor="accent4" w:themeShade="BF"/>
-                        </w:rPr>
-                        <w:t xml:space="preserve"> </w:t>
+                        <w:t xml:space="preserve">puts </w:t>
                       </w:r>
                       <w:r>
                         <w:rPr>
                           <w:color w:val="FF0000"/>
+                          <w:lang w:val="en-US"/>
                         </w:rPr>
-                        <w:t>“</w:t>
+                        <w:t>“Hello World”</w:t>
+                      </w:r>
+                      <w:r>
+                        <w:rPr>
+                          <w:lang w:val="en-US"/>
+                        </w:rPr>
+                        <w:t>;</w:t>
+                      </w:r>
+                    </w:p>
+                    <w:p>
+                      <w:pPr>
+                        <w:pStyle w:val="CodeZone"/>
+                        <w:rPr>
+                          <w:lang w:val="en-US"/>
+                        </w:rPr>
+                      </w:pPr>
+                      <w:r>
+                        <w:rPr>
+                          <w:color w:val="BF8F00" w:themeColor="accent4" w:themeShade="BF"/>
+                          <w:lang w:val="en-US"/>
+                        </w:rPr>
+                        <w:t xml:space="preserve">p </w:t>
                       </w:r>
                       <w:r>
                         <w:rPr>
                           <w:color w:val="FF0000"/>
+                          <w:lang w:val="en-US"/>
                         </w:rPr>
-                        <w:t>Hello World</w:t>
+                        <w:t>“Hello World”</w:t>
                       </w:r>
                       <w:r>
                         <w:rPr>
-                          <w:color w:val="FF0000"/>
+                          <w:lang w:val="en-US"/>
                         </w:rPr>
-                        <w:t>”</w:t>
-                      </w:r>
-                      <w:r>
                         <w:t>;</w:t>
                       </w:r>
                     </w:p>
@@ -6241,50 +6443,14 @@
                       <w:pPr>
                         <w:pStyle w:val="CodeZone"/>
                       </w:pPr>
-                      <w:r>
-                        <w:rPr>
-                          <w:color w:val="BF8F00" w:themeColor="accent4" w:themeShade="BF"/>
-                        </w:rPr>
-                        <w:t>p</w:t>
-                      </w:r>
-                      <w:r>
-                        <w:rPr>
-                          <w:color w:val="BF8F00" w:themeColor="accent4" w:themeShade="BF"/>
-                        </w:rPr>
-                        <w:t xml:space="preserve"> </w:t>
-                      </w:r>
-                      <w:r>
-                        <w:rPr>
-                          <w:color w:val="FF0000"/>
-                        </w:rPr>
-                        <w:t>“</w:t>
-                      </w:r>
-                      <w:r>
-                        <w:rPr>
-                          <w:color w:val="FF0000"/>
-                        </w:rPr>
-                        <w:t>Hello World</w:t>
-                      </w:r>
-                      <w:r>
-                        <w:rPr>
-                          <w:color w:val="FF0000"/>
-                        </w:rPr>
-                        <w:t>”</w:t>
-                      </w:r>
-                      <w:r>
-                        <w:t>;</w:t>
-                      </w:r>
-                    </w:p>
-                    <w:p>
-                      <w:pPr>
-                        <w:pStyle w:val="CodeZone"/>
-                      </w:pPr>
+                      <w:proofErr w:type="spellStart"/>
                       <w:r>
                         <w:rPr>
                           <w:color w:val="BF8F00" w:themeColor="accent4" w:themeShade="BF"/>
                         </w:rPr>
                         <w:t>puts</w:t>
                       </w:r>
+                      <w:proofErr w:type="spellEnd"/>
                       <w:r>
                         <w:t>(</w:t>
                       </w:r>
@@ -6294,11 +6460,19 @@
                         </w:rPr>
                         <w:t>“</w:t>
                       </w:r>
+                      <w:proofErr w:type="spellStart"/>
                       <w:r>
                         <w:rPr>
                           <w:color w:val="FF0000"/>
                         </w:rPr>
-                        <w:t>Hello World</w:t>
+                        <w:t>Hello</w:t>
+                      </w:r>
+                      <w:proofErr w:type="spellEnd"/>
+                      <w:r>
+                        <w:rPr>
+                          <w:color w:val="FF0000"/>
+                        </w:rPr>
+                        <w:t xml:space="preserve"> World</w:t>
                       </w:r>
                       <w:r>
                         <w:rPr>
@@ -6363,7 +6537,14 @@
       </w:pPr>
       <w:r>
         <w:tab/>
-        <w:t>Irb é um Ruby executável dentro do próprio terminal, onde não se cria nenhum arquivo. Porém com isso, acaba sendo bem limitado.</w:t>
+      </w:r>
+      <w:proofErr w:type="spellStart"/>
+      <w:r>
+        <w:t>Irb</w:t>
+      </w:r>
+      <w:proofErr w:type="spellEnd"/>
+      <w:r>
+        <w:t xml:space="preserve"> é um Ruby executável dentro do próprio terminal, onde não se cria nenhum arquivo. Porém com isso, acaba sendo bem limitado.</w:t>
       </w:r>
     </w:p>
     <w:p>
@@ -6404,8 +6585,13 @@
         <w:t>máquina</w:t>
       </w:r>
       <w:r>
-        <w:t xml:space="preserve"> ou preparar o Codeanywhere</w:t>
-      </w:r>
+        <w:t xml:space="preserve"> ou preparar o </w:t>
+      </w:r>
+      <w:proofErr w:type="spellStart"/>
+      <w:r>
+        <w:t>Codeanywhere</w:t>
+      </w:r>
+      <w:proofErr w:type="spellEnd"/>
       <w:r>
         <w:t>.</w:t>
       </w:r>
@@ -6530,16 +6716,38 @@
         <w:rPr>
           <w:color w:val="00B0F0"/>
         </w:rPr>
-        <w:t>“.class”</w:t>
+        <w:t>“.</w:t>
+      </w:r>
+      <w:proofErr w:type="spellStart"/>
+      <w:r>
+        <w:rPr>
+          <w:color w:val="00B0F0"/>
+        </w:rPr>
+        <w:t>class</w:t>
+      </w:r>
+      <w:proofErr w:type="spellEnd"/>
+      <w:r>
+        <w:rPr>
+          <w:color w:val="00B0F0"/>
+        </w:rPr>
+        <w:t>”</w:t>
       </w:r>
       <w:r>
         <w:t xml:space="preserve"> exemplo: </w:t>
       </w:r>
+      <w:proofErr w:type="spellStart"/>
       <w:r>
         <w:rPr>
           <w:color w:val="00B0F0"/>
         </w:rPr>
-        <w:t>var.class;</w:t>
+        <w:t>var.class</w:t>
+      </w:r>
+      <w:proofErr w:type="spellEnd"/>
+      <w:r>
+        <w:rPr>
+          <w:color w:val="00B0F0"/>
+        </w:rPr>
+        <w:t>;</w:t>
       </w:r>
     </w:p>
     <w:p>
@@ -6604,9 +6812,11 @@
                             <w:pPr>
                               <w:pStyle w:val="CodeZone"/>
                             </w:pPr>
+                            <w:proofErr w:type="spellStart"/>
                             <w:r>
                               <w:t>String</w:t>
                             </w:r>
+                            <w:proofErr w:type="spellEnd"/>
                           </w:p>
                         </w:txbxContent>
                       </wps:txbx>
@@ -6634,9 +6844,11 @@
                       <w:pPr>
                         <w:pStyle w:val="CodeZone"/>
                       </w:pPr>
+                      <w:proofErr w:type="spellStart"/>
                       <w:r>
                         <w:t>String</w:t>
                       </w:r>
+                      <w:proofErr w:type="spellEnd"/>
                     </w:p>
                   </w:txbxContent>
                 </v:textbox>
@@ -6699,16 +6911,32 @@
                               <w:rPr>
                                 <w:color w:val="00B0F0"/>
                               </w:rPr>
-                              <w:t>“Hello World”</w:t>
+                              <w:t>“</w:t>
+                            </w:r>
+                            <w:proofErr w:type="spellStart"/>
+                            <w:r>
+                              <w:rPr>
+                                <w:color w:val="00B0F0"/>
+                              </w:rPr>
+                              <w:t>Hello</w:t>
+                            </w:r>
+                            <w:proofErr w:type="spellEnd"/>
+                            <w:r>
+                              <w:rPr>
+                                <w:color w:val="00B0F0"/>
+                              </w:rPr>
+                              <w:t xml:space="preserve"> World”</w:t>
                             </w:r>
                           </w:p>
                           <w:p>
                             <w:pPr>
                               <w:pStyle w:val="CodeZone"/>
                             </w:pPr>
+                            <w:proofErr w:type="spellStart"/>
                             <w:r>
                               <w:t>var.class</w:t>
                             </w:r>
+                            <w:proofErr w:type="spellEnd"/>
                           </w:p>
                         </w:txbxContent>
                       </wps:txbx>
@@ -6746,16 +6974,32 @@
                         <w:rPr>
                           <w:color w:val="00B0F0"/>
                         </w:rPr>
-                        <w:t>“Hello World”</w:t>
+                        <w:t>“</w:t>
+                      </w:r>
+                      <w:proofErr w:type="spellStart"/>
+                      <w:r>
+                        <w:rPr>
+                          <w:color w:val="00B0F0"/>
+                        </w:rPr>
+                        <w:t>Hello</w:t>
+                      </w:r>
+                      <w:proofErr w:type="spellEnd"/>
+                      <w:r>
+                        <w:rPr>
+                          <w:color w:val="00B0F0"/>
+                        </w:rPr>
+                        <w:t xml:space="preserve"> World”</w:t>
                       </w:r>
                     </w:p>
                     <w:p>
                       <w:pPr>
                         <w:pStyle w:val="CodeZone"/>
                       </w:pPr>
+                      <w:proofErr w:type="spellStart"/>
                       <w:r>
                         <w:t>var.class</w:t>
                       </w:r>
+                      <w:proofErr w:type="spellEnd"/>
                     </w:p>
                   </w:txbxContent>
                 </v:textbox>
@@ -6789,10 +7033,12 @@
         <w:tab/>
       </w:r>
       <w:bookmarkStart w:id="15" w:name="_Toc18289814"/>
+      <w:proofErr w:type="spellStart"/>
       <w:r>
         <w:t>Integer</w:t>
       </w:r>
       <w:bookmarkEnd w:id="15"/>
+      <w:proofErr w:type="spellEnd"/>
     </w:p>
     <w:p>
       <w:pPr>
@@ -6936,10 +7182,12 @@
         <w:ind w:left="708" w:firstLine="708"/>
       </w:pPr>
       <w:bookmarkStart w:id="16" w:name="_Toc18289815"/>
+      <w:proofErr w:type="spellStart"/>
       <w:r>
         <w:t>Float</w:t>
       </w:r>
       <w:bookmarkEnd w:id="16"/>
+      <w:proofErr w:type="spellEnd"/>
     </w:p>
     <w:p>
       <w:pPr>
@@ -7084,10 +7332,12 @@
         <w:tab/>
       </w:r>
       <w:bookmarkStart w:id="17" w:name="_Toc18289816"/>
+      <w:proofErr w:type="spellStart"/>
       <w:r>
         <w:t>Boolean</w:t>
       </w:r>
       <w:bookmarkEnd w:id="17"/>
+      <w:proofErr w:type="spellEnd"/>
     </w:p>
     <w:p>
       <w:pPr>
@@ -7098,11 +7348,19 @@
         <w:tab/>
         <w:t xml:space="preserve">Tipo de dado usado para informar a veracidade de algo. Possui apenas dois estados, sendo eles </w:t>
       </w:r>
+      <w:proofErr w:type="spellStart"/>
       <w:r>
         <w:rPr>
           <w:color w:val="00B0F0"/>
         </w:rPr>
-        <w:t xml:space="preserve">true </w:t>
+        <w:t>true</w:t>
+      </w:r>
+      <w:proofErr w:type="spellEnd"/>
+      <w:r>
+        <w:rPr>
+          <w:color w:val="00B0F0"/>
+        </w:rPr>
+        <w:t xml:space="preserve"> </w:t>
       </w:r>
       <w:r>
         <w:t>que é uma inst</w:t>
@@ -7113,12 +7371,14 @@
       <w:r>
         <w:t xml:space="preserve">ncia da </w:t>
       </w:r>
+      <w:proofErr w:type="spellStart"/>
       <w:r>
         <w:rPr>
           <w:color w:val="00B0F0"/>
         </w:rPr>
         <w:t>TrueClass</w:t>
       </w:r>
+      <w:proofErr w:type="spellEnd"/>
       <w:r>
         <w:t xml:space="preserve"> e </w:t>
       </w:r>
@@ -7131,12 +7391,14 @@
       <w:r>
         <w:t xml:space="preserve">que é uma instância da classe </w:t>
       </w:r>
+      <w:proofErr w:type="spellStart"/>
       <w:r>
         <w:rPr>
           <w:color w:val="FF0000"/>
         </w:rPr>
         <w:t>FalseClass</w:t>
       </w:r>
+      <w:proofErr w:type="spellEnd"/>
       <w:r>
         <w:t>.</w:t>
       </w:r>
@@ -7199,12 +7461,14 @@
                             <w:r>
                               <w:t xml:space="preserve">var = </w:t>
                             </w:r>
+                            <w:proofErr w:type="spellStart"/>
                             <w:r>
                               <w:rPr>
                                 <w:color w:val="00B0F0"/>
                               </w:rPr>
                               <w:t>true</w:t>
                             </w:r>
+                            <w:proofErr w:type="spellEnd"/>
                             <w:r>
                               <w:t>;</w:t>
                             </w:r>
@@ -7250,12 +7514,14 @@
                       <w:r>
                         <w:t xml:space="preserve">var = </w:t>
                       </w:r>
+                      <w:proofErr w:type="spellStart"/>
                       <w:r>
                         <w:rPr>
                           <w:color w:val="00B0F0"/>
                         </w:rPr>
                         <w:t>true</w:t>
                       </w:r>
+                      <w:proofErr w:type="spellEnd"/>
                       <w:r>
                         <w:t>;</w:t>
                       </w:r>
@@ -7307,10 +7573,12 @@
         <w:tab/>
       </w:r>
       <w:bookmarkStart w:id="18" w:name="_Toc18289817"/>
+      <w:proofErr w:type="spellStart"/>
       <w:r>
         <w:t>String</w:t>
       </w:r>
       <w:bookmarkEnd w:id="18"/>
+      <w:proofErr w:type="spellEnd"/>
     </w:p>
     <w:p>
       <w:pPr>
@@ -7371,7 +7639,21 @@
                               <w:rPr>
                                 <w:color w:val="00B0F0"/>
                               </w:rPr>
-                              <w:t>“Hello World”</w:t>
+                              <w:t>“</w:t>
+                            </w:r>
+                            <w:proofErr w:type="spellStart"/>
+                            <w:r>
+                              <w:rPr>
+                                <w:color w:val="00B0F0"/>
+                              </w:rPr>
+                              <w:t>Hello</w:t>
+                            </w:r>
+                            <w:proofErr w:type="spellEnd"/>
+                            <w:r>
+                              <w:rPr>
+                                <w:color w:val="00B0F0"/>
+                              </w:rPr>
+                              <w:t xml:space="preserve"> World”</w:t>
                             </w:r>
                           </w:p>
                         </w:txbxContent>
@@ -7410,7 +7692,21 @@
                         <w:rPr>
                           <w:color w:val="00B0F0"/>
                         </w:rPr>
-                        <w:t>“Hello World”</w:t>
+                        <w:t>“</w:t>
+                      </w:r>
+                      <w:proofErr w:type="spellStart"/>
+                      <w:r>
+                        <w:rPr>
+                          <w:color w:val="00B0F0"/>
+                        </w:rPr>
+                        <w:t>Hello</w:t>
+                      </w:r>
+                      <w:proofErr w:type="spellEnd"/>
+                      <w:r>
+                        <w:rPr>
+                          <w:color w:val="00B0F0"/>
+                        </w:rPr>
+                        <w:t xml:space="preserve"> World”</w:t>
                       </w:r>
                     </w:p>
                   </w:txbxContent>
@@ -7451,10 +7747,12 @@
         <w:tab/>
       </w:r>
       <w:bookmarkStart w:id="19" w:name="_Toc18289818"/>
+      <w:proofErr w:type="spellStart"/>
       <w:r>
         <w:t>Array</w:t>
       </w:r>
       <w:bookmarkEnd w:id="19"/>
+      <w:proofErr w:type="spellEnd"/>
     </w:p>
     <w:p>
       <w:pPr>
@@ -7523,7 +7821,21 @@
                               <w:rPr>
                                 <w:color w:val="00B0F0"/>
                               </w:rPr>
-                              <w:t>”Mariangela”</w:t>
+                              <w:t>”</w:t>
+                            </w:r>
+                            <w:proofErr w:type="spellStart"/>
+                            <w:r>
+                              <w:rPr>
+                                <w:color w:val="00B0F0"/>
+                              </w:rPr>
+                              <w:t>Mariangela</w:t>
+                            </w:r>
+                            <w:proofErr w:type="spellEnd"/>
+                            <w:r>
+                              <w:rPr>
+                                <w:color w:val="00B0F0"/>
+                              </w:rPr>
+                              <w:t>”</w:t>
                             </w:r>
                             <w:r>
                               <w:t>,</w:t>
@@ -7532,7 +7844,14 @@
                               <w:rPr>
                                 <w:color w:val="00B0F0"/>
                               </w:rPr>
-                              <w:t>”Carlos”</w:t>
+                              <w:t>”</w:t>
+                            </w:r>
+                            <w:proofErr w:type="spellStart"/>
+                            <w:r>
+                              <w:rPr>
+                                <w:color w:val="00B0F0"/>
+                              </w:rPr>
+                              <w:t>Carlos”</w:t>
                             </w:r>
                             <w:r>
                               <w:t>,</w:t>
@@ -7541,7 +7860,14 @@
                               <w:rPr>
                                 <w:color w:val="00B0F0"/>
                               </w:rPr>
-                              <w:t>”Mauricio”</w:t>
+                              <w:t>”Mauricio</w:t>
+                            </w:r>
+                            <w:proofErr w:type="spellEnd"/>
+                            <w:r>
+                              <w:rPr>
+                                <w:color w:val="00B0F0"/>
+                              </w:rPr>
+                              <w:t>”</w:t>
                             </w:r>
                             <w:r>
                               <w:t>];</w:t>
@@ -7600,7 +7926,21 @@
                         <w:rPr>
                           <w:color w:val="00B0F0"/>
                         </w:rPr>
-                        <w:t>”Mariangela”</w:t>
+                        <w:t>”</w:t>
+                      </w:r>
+                      <w:proofErr w:type="spellStart"/>
+                      <w:r>
+                        <w:rPr>
+                          <w:color w:val="00B0F0"/>
+                        </w:rPr>
+                        <w:t>Mariangela</w:t>
+                      </w:r>
+                      <w:proofErr w:type="spellEnd"/>
+                      <w:r>
+                        <w:rPr>
+                          <w:color w:val="00B0F0"/>
+                        </w:rPr>
+                        <w:t>”</w:t>
                       </w:r>
                       <w:r>
                         <w:t>,</w:t>
@@ -7609,7 +7949,14 @@
                         <w:rPr>
                           <w:color w:val="00B0F0"/>
                         </w:rPr>
-                        <w:t>”Carlos”</w:t>
+                        <w:t>”</w:t>
+                      </w:r>
+                      <w:proofErr w:type="spellStart"/>
+                      <w:r>
+                        <w:rPr>
+                          <w:color w:val="00B0F0"/>
+                        </w:rPr>
+                        <w:t>Carlos”</w:t>
                       </w:r>
                       <w:r>
                         <w:t>,</w:t>
@@ -7618,7 +7965,14 @@
                         <w:rPr>
                           <w:color w:val="00B0F0"/>
                         </w:rPr>
-                        <w:t>”Mauricio”</w:t>
+                        <w:t>”Mauricio</w:t>
+                      </w:r>
+                      <w:proofErr w:type="spellEnd"/>
+                      <w:r>
+                        <w:rPr>
+                          <w:color w:val="00B0F0"/>
+                        </w:rPr>
+                        <w:t>”</w:t>
                       </w:r>
                       <w:r>
                         <w:t>];</w:t>
@@ -7654,7 +8008,15 @@
         <w:t>lista ordenada</w:t>
       </w:r>
       <w:r>
-        <w:t xml:space="preserve"> de dados em único objeto. Para definir um array você deve utilizar colchetes. (</w:t>
+        <w:t xml:space="preserve"> de dados em único objeto. Para definir um </w:t>
+      </w:r>
+      <w:proofErr w:type="spellStart"/>
+      <w:r>
+        <w:t>array</w:t>
+      </w:r>
+      <w:proofErr w:type="spellEnd"/>
+      <w:r>
+        <w:t xml:space="preserve"> você deve utilizar colchetes. (</w:t>
       </w:r>
       <w:r>
         <w:rPr>
@@ -7742,9 +8104,11 @@
                             <w:pPr>
                               <w:pStyle w:val="CodeZone"/>
                             </w:pPr>
+                            <w:proofErr w:type="spellStart"/>
                             <w:r>
                               <w:t>Mariangela</w:t>
                             </w:r>
+                            <w:proofErr w:type="spellEnd"/>
                           </w:p>
                         </w:txbxContent>
                       </wps:txbx>
@@ -7775,9 +8139,11 @@
                       <w:pPr>
                         <w:pStyle w:val="CodeZone"/>
                       </w:pPr>
+                      <w:proofErr w:type="spellStart"/>
                       <w:r>
                         <w:t>Mariangela</w:t>
                       </w:r>
+                      <w:proofErr w:type="spellEnd"/>
                     </w:p>
                   </w:txbxContent>
                 </v:textbox>
@@ -7811,10 +8177,12 @@
         <w:ind w:left="708" w:firstLine="708"/>
       </w:pPr>
       <w:bookmarkStart w:id="21" w:name="_Toc18289820"/>
+      <w:proofErr w:type="spellStart"/>
       <w:r>
         <w:t>Symbol</w:t>
       </w:r>
       <w:bookmarkEnd w:id="21"/>
+      <w:proofErr w:type="spellEnd"/>
     </w:p>
     <w:p>
       <w:pPr>
@@ -7822,7 +8190,15 @@
         <w:ind w:left="708" w:firstLine="708"/>
       </w:pPr>
       <w:r>
-        <w:t xml:space="preserve">Símbolo é um tipo de dados semelhantes a String, com a diferença de que ele é um </w:t>
+        <w:t xml:space="preserve">Símbolo é um tipo de dados semelhantes a </w:t>
+      </w:r>
+      <w:proofErr w:type="spellStart"/>
+      <w:r>
+        <w:t>String</w:t>
+      </w:r>
+      <w:proofErr w:type="spellEnd"/>
+      <w:r>
+        <w:t xml:space="preserve">, com a diferença de que ele é um </w:t>
       </w:r>
       <w:r>
         <w:rPr>
@@ -7831,7 +8207,15 @@
         <w:t>objeto imutável</w:t>
       </w:r>
       <w:r>
-        <w:t xml:space="preserve">. Duas strings idênticas podem ser objetos diferentes, mas um símbolo é apenas um objeto, ocupado sempre o mesmo espaço na memória. Um símbolo sempre é definido começando com dois pontos </w:t>
+        <w:t xml:space="preserve">. Duas </w:t>
+      </w:r>
+      <w:proofErr w:type="spellStart"/>
+      <w:r>
+        <w:t>strings</w:t>
+      </w:r>
+      <w:proofErr w:type="spellEnd"/>
+      <w:r>
+        <w:t xml:space="preserve"> idênticas podem ser objetos diferentes, mas um símbolo é apenas um objeto, ocupado sempre o mesmo espaço na memória. Um símbolo sempre é definido começando com dois pontos </w:t>
       </w:r>
       <w:r>
         <w:rPr>
@@ -7899,29 +8283,51 @@
                           <w:p>
                             <w:pPr>
                               <w:pStyle w:val="CodeZone"/>
+                              <w:rPr>
+                                <w:lang w:val="en-US"/>
+                              </w:rPr>
                             </w:pPr>
                             <w:r>
+                              <w:rPr>
+                                <w:lang w:val="en-US"/>
+                              </w:rPr>
                               <w:t>sim = :</w:t>
                             </w:r>
                             <w:r>
                               <w:rPr>
                                 <w:color w:val="00B0F0"/>
+                                <w:lang w:val="en-US"/>
                               </w:rPr>
                               <w:t>”Hello”</w:t>
                             </w:r>
                             <w:r>
+                              <w:rPr>
+                                <w:lang w:val="en-US"/>
+                              </w:rPr>
                               <w:t>;</w:t>
                             </w:r>
                           </w:p>
                           <w:p>
                             <w:pPr>
                               <w:pStyle w:val="CodeZone"/>
+                              <w:rPr>
+                                <w:lang w:val="en-US"/>
+                              </w:rPr>
                             </w:pPr>
                             <w:r>
+                              <w:rPr>
+                                <w:lang w:val="en-US"/>
+                              </w:rPr>
                               <w:t>sim.object_id;</w:t>
                             </w:r>
                           </w:p>
-                          <w:p/>
+                          <w:p>
+                            <w:pPr>
+                              <w:rPr>
+                                <w:lang w:val="en-US"/>
+                              </w:rPr>
+                            </w:pPr>
+                          </w:p>
                         </w:txbxContent>
                       </wps:txbx>
                       <wps:bodyPr rot="0" spcFirstLastPara="0" vertOverflow="overflow" horzOverflow="overflow" vert="horz" wrap="square" lIns="91440" tIns="45720" rIns="91440" bIns="45720" numCol="1" spcCol="0" rtlCol="0" fromWordArt="0" anchor="t" anchorCtr="0" forceAA="0" compatLnSpc="1">
@@ -7950,29 +8356,51 @@
                     <w:p>
                       <w:pPr>
                         <w:pStyle w:val="CodeZone"/>
+                        <w:rPr>
+                          <w:lang w:val="en-US"/>
+                        </w:rPr>
                       </w:pPr>
                       <w:r>
+                        <w:rPr>
+                          <w:lang w:val="en-US"/>
+                        </w:rPr>
                         <w:t>sim = :</w:t>
                       </w:r>
                       <w:r>
                         <w:rPr>
                           <w:color w:val="00B0F0"/>
+                          <w:lang w:val="en-US"/>
                         </w:rPr>
                         <w:t>”Hello”</w:t>
                       </w:r>
                       <w:r>
+                        <w:rPr>
+                          <w:lang w:val="en-US"/>
+                        </w:rPr>
                         <w:t>;</w:t>
                       </w:r>
                     </w:p>
                     <w:p>
                       <w:pPr>
                         <w:pStyle w:val="CodeZone"/>
+                        <w:rPr>
+                          <w:lang w:val="en-US"/>
+                        </w:rPr>
                       </w:pPr>
                       <w:r>
+                        <w:rPr>
+                          <w:lang w:val="en-US"/>
+                        </w:rPr>
                         <w:t>sim.object_id;</w:t>
                       </w:r>
                     </w:p>
-                    <w:p/>
+                    <w:p>
+                      <w:pPr>
+                        <w:rPr>
+                          <w:lang w:val="en-US"/>
+                        </w:rPr>
+                      </w:pPr>
+                    </w:p>
                   </w:txbxContent>
                 </v:textbox>
                 <w10:wrap anchorx="margin"/>
@@ -8043,7 +8471,15 @@
                               <w:pStyle w:val="CodeZone"/>
                             </w:pPr>
                             <w:r>
-                              <w:t>00000000 (id do objeto na memoria)</w:t>
+                              <w:t xml:space="preserve">00000000 (id do objeto na </w:t>
+                            </w:r>
+                            <w:proofErr w:type="spellStart"/>
+                            <w:r>
+                              <w:t>memoria</w:t>
+                            </w:r>
+                            <w:proofErr w:type="spellEnd"/>
+                            <w:r>
+                              <w:t>)</w:t>
                             </w:r>
                           </w:p>
                         </w:txbxContent>
@@ -8076,7 +8512,15 @@
                         <w:pStyle w:val="CodeZone"/>
                       </w:pPr>
                       <w:r>
-                        <w:t>00000000 (id do objeto na memoria)</w:t>
+                        <w:t xml:space="preserve">00000000 (id do objeto na </w:t>
+                      </w:r>
+                      <w:proofErr w:type="spellStart"/>
+                      <w:r>
+                        <w:t>memoria</w:t>
+                      </w:r>
+                      <w:proofErr w:type="spellEnd"/>
+                      <w:r>
+                        <w:t>)</w:t>
                       </w:r>
                     </w:p>
                   </w:txbxContent>
@@ -8106,10 +8550,12 @@
         <w:ind w:left="708" w:firstLine="708"/>
       </w:pPr>
       <w:bookmarkStart w:id="23" w:name="_Toc18289822"/>
+      <w:proofErr w:type="spellStart"/>
       <w:r>
         <w:t>Hash</w:t>
       </w:r>
       <w:bookmarkEnd w:id="23"/>
+      <w:proofErr w:type="spellEnd"/>
     </w:p>
     <w:p>
       <w:pPr>
@@ -8182,7 +8628,15 @@
                               <w:t>”PT-BR”</w:t>
                             </w:r>
                             <w:r>
-                              <w:t>, duracao_Semestres = :</w:t>
+                              <w:t xml:space="preserve">, </w:t>
+                            </w:r>
+                            <w:proofErr w:type="spellStart"/>
+                            <w:r>
+                              <w:t>duracao_Semestres</w:t>
+                            </w:r>
+                            <w:proofErr w:type="spellEnd"/>
+                            <w:r>
+                              <w:t xml:space="preserve"> = :</w:t>
                             </w:r>
                             <w:r>
                               <w:rPr>
@@ -8197,7 +8651,21 @@
                               <w:rPr>
                                 <w:color w:val="00B0F0"/>
                               </w:rPr>
-                              <w:t>”Estacio”</w:t>
+                              <w:t>”</w:t>
+                            </w:r>
+                            <w:proofErr w:type="spellStart"/>
+                            <w:r>
+                              <w:rPr>
+                                <w:color w:val="00B0F0"/>
+                              </w:rPr>
+                              <w:t>Estacio</w:t>
+                            </w:r>
+                            <w:proofErr w:type="spellEnd"/>
+                            <w:r>
+                              <w:rPr>
+                                <w:color w:val="00B0F0"/>
+                              </w:rPr>
+                              <w:t>”</w:t>
                             </w:r>
                             <w:r>
                               <w:t>};</w:t>
@@ -8260,7 +8728,15 @@
                         <w:t>”PT-BR”</w:t>
                       </w:r>
                       <w:r>
-                        <w:t>, duracao_Semestres = :</w:t>
+                        <w:t xml:space="preserve">, </w:t>
+                      </w:r>
+                      <w:proofErr w:type="spellStart"/>
+                      <w:r>
+                        <w:t>duracao_Semestres</w:t>
+                      </w:r>
+                      <w:proofErr w:type="spellEnd"/>
+                      <w:r>
+                        <w:t xml:space="preserve"> = :</w:t>
                       </w:r>
                       <w:r>
                         <w:rPr>
@@ -8275,7 +8751,21 @@
                         <w:rPr>
                           <w:color w:val="00B0F0"/>
                         </w:rPr>
-                        <w:t>”Estacio”</w:t>
+                        <w:t>”</w:t>
+                      </w:r>
+                      <w:proofErr w:type="spellStart"/>
+                      <w:r>
+                        <w:rPr>
+                          <w:color w:val="00B0F0"/>
+                        </w:rPr>
+                        <w:t>Estacio</w:t>
+                      </w:r>
+                      <w:proofErr w:type="spellEnd"/>
+                      <w:r>
+                        <w:rPr>
+                          <w:color w:val="00B0F0"/>
+                        </w:rPr>
+                        <w:t>”</w:t>
                       </w:r>
                       <w:r>
                         <w:t>};</w:t>
@@ -8299,7 +8789,23 @@
         </mc:AlternateContent>
       </w:r>
       <w:r>
-        <w:t>Tipo que representa uma coleção de dados organizados por chaves únicas e seus respectivos valores. Enquanto Arrays são definidos com colchetes. Hash são definidos com chaves (</w:t>
+        <w:t xml:space="preserve">Tipo que representa uma coleção de dados organizados por chaves únicas e seus respectivos valores. Enquanto </w:t>
+      </w:r>
+      <w:proofErr w:type="spellStart"/>
+      <w:r>
+        <w:t>Arrays</w:t>
+      </w:r>
+      <w:proofErr w:type="spellEnd"/>
+      <w:r>
+        <w:t xml:space="preserve"> são definidos com colchetes. </w:t>
+      </w:r>
+      <w:proofErr w:type="spellStart"/>
+      <w:r>
+        <w:t>Hash</w:t>
+      </w:r>
+      <w:proofErr w:type="spellEnd"/>
+      <w:r>
+        <w:t xml:space="preserve"> são definidos com chaves (</w:t>
       </w:r>
       <w:r>
         <w:rPr>
@@ -8724,7 +9230,15 @@
                               <w:pStyle w:val="RubyNormal"/>
                             </w:pPr>
                             <w:r>
-                              <w:t>Uma diferença do print é que ele não pula linha automática como o puts.</w:t>
+                              <w:t xml:space="preserve">Uma diferença do print é que ele não pula linha automática como o </w:t>
+                            </w:r>
+                            <w:proofErr w:type="spellStart"/>
+                            <w:r>
+                              <w:t>puts</w:t>
+                            </w:r>
+                            <w:proofErr w:type="spellEnd"/>
+                            <w:r>
+                              <w:t>.</w:t>
                             </w:r>
                           </w:p>
                         </w:txbxContent>
@@ -8767,7 +9281,15 @@
                         <w:pStyle w:val="RubyNormal"/>
                       </w:pPr>
                       <w:r>
-                        <w:t>Uma diferença do print é que ele não pula linha automática como o puts.</w:t>
+                        <w:t xml:space="preserve">Uma diferença do print é que ele não pula linha automática como o </w:t>
+                      </w:r>
+                      <w:proofErr w:type="spellStart"/>
+                      <w:r>
+                        <w:t>puts</w:t>
+                      </w:r>
+                      <w:proofErr w:type="spellEnd"/>
+                      <w:r>
+                        <w:t>.</w:t>
                       </w:r>
                     </w:p>
                   </w:txbxContent>
@@ -8852,7 +9374,23 @@
                                 <w:color w:val="00B050"/>
                                 <w:u w:val="single"/>
                               </w:rPr>
-                              <w:t>#Output(Saida)</w:t>
+                              <w:t>#Output(</w:t>
+                            </w:r>
+                            <w:proofErr w:type="spellStart"/>
+                            <w:r>
+                              <w:rPr>
+                                <w:color w:val="00B050"/>
+                                <w:u w:val="single"/>
+                              </w:rPr>
+                              <w:t>Saida</w:t>
+                            </w:r>
+                            <w:proofErr w:type="spellEnd"/>
+                            <w:r>
+                              <w:rPr>
+                                <w:color w:val="00B050"/>
+                                <w:u w:val="single"/>
+                              </w:rPr>
+                              <w:t>)</w:t>
                             </w:r>
                           </w:p>
                           <w:p>
@@ -8896,12 +9434,14 @@
                               <w:rPr>
                                 <w:color w:val="00B050"/>
                                 <w:u w:val="single"/>
+                                <w:lang w:val="en-US"/>
                               </w:rPr>
                             </w:pPr>
                             <w:r>
                               <w:rPr>
                                 <w:color w:val="00B050"/>
                                 <w:u w:val="single"/>
+                                <w:lang w:val="en-US"/>
                               </w:rPr>
                               <w:t>#Input(Entrada)</w:t>
                             </w:r>
@@ -8911,11 +9451,13 @@
                               <w:pStyle w:val="CodeZone"/>
                               <w:rPr>
                                 <w:u w:val="single"/>
+                                <w:lang w:val="en-US"/>
                               </w:rPr>
                             </w:pPr>
                             <w:r>
                               <w:rPr>
                                 <w:u w:val="single"/>
+                                <w:lang w:val="en-US"/>
                               </w:rPr>
                               <w:t>name = gets.chomp;</w:t>
                             </w:r>
@@ -8925,6 +9467,7 @@
                               <w:pStyle w:val="CodeZone"/>
                               <w:rPr>
                                 <w:u w:val="single"/>
+                                <w:lang w:val="en-US"/>
                               </w:rPr>
                             </w:pPr>
                           </w:p>
@@ -8934,12 +9477,14 @@
                               <w:rPr>
                                 <w:color w:val="00B050"/>
                                 <w:u w:val="single"/>
+                                <w:lang w:val="en-US"/>
                               </w:rPr>
                             </w:pPr>
                             <w:r>
                               <w:rPr>
                                 <w:color w:val="00B050"/>
                                 <w:u w:val="single"/>
+                                <w:lang w:val="en-US"/>
                               </w:rPr>
                               <w:t>#Saida usando puts</w:t>
                             </w:r>
@@ -8949,11 +9494,13 @@
                               <w:pStyle w:val="CodeZone"/>
                               <w:rPr>
                                 <w:u w:val="single"/>
+                                <w:lang w:val="en-US"/>
                               </w:rPr>
                             </w:pPr>
                             <w:r>
                               <w:rPr>
                                 <w:u w:val="single"/>
+                                <w:lang w:val="en-US"/>
                               </w:rPr>
                               <w:t>puts (</w:t>
                             </w:r>
@@ -8961,12 +9508,14 @@
                               <w:rPr>
                                 <w:color w:val="00B0F0"/>
                                 <w:u w:val="single"/>
+                                <w:lang w:val="en-US"/>
                               </w:rPr>
                               <w:t>“Hello #{</w:t>
                             </w:r>
                             <w:r>
                               <w:rPr>
                                 <w:u w:val="single"/>
+                                <w:lang w:val="en-US"/>
                               </w:rPr>
                               <w:t>name</w:t>
                             </w:r>
@@ -8974,12 +9523,14 @@
                               <w:rPr>
                                 <w:color w:val="00B0F0"/>
                                 <w:u w:val="single"/>
+                                <w:lang w:val="en-US"/>
                               </w:rPr>
                               <w:t>}!”</w:t>
                             </w:r>
                             <w:r>
                               <w:rPr>
                                 <w:u w:val="single"/>
+                                <w:lang w:val="en-US"/>
                               </w:rPr>
                               <w:t xml:space="preserve">); </w:t>
                             </w:r>
@@ -9022,7 +9573,23 @@
                           <w:color w:val="00B050"/>
                           <w:u w:val="single"/>
                         </w:rPr>
-                        <w:t>#Output(Saida)</w:t>
+                        <w:t>#Output(</w:t>
+                      </w:r>
+                      <w:proofErr w:type="spellStart"/>
+                      <w:r>
+                        <w:rPr>
+                          <w:color w:val="00B050"/>
+                          <w:u w:val="single"/>
+                        </w:rPr>
+                        <w:t>Saida</w:t>
+                      </w:r>
+                      <w:proofErr w:type="spellEnd"/>
+                      <w:r>
+                        <w:rPr>
+                          <w:color w:val="00B050"/>
+                          <w:u w:val="single"/>
+                        </w:rPr>
+                        <w:t>)</w:t>
                       </w:r>
                     </w:p>
                     <w:p>
@@ -9066,12 +9633,14 @@
                         <w:rPr>
                           <w:color w:val="00B050"/>
                           <w:u w:val="single"/>
+                          <w:lang w:val="en-US"/>
                         </w:rPr>
                       </w:pPr>
                       <w:r>
                         <w:rPr>
                           <w:color w:val="00B050"/>
                           <w:u w:val="single"/>
+                          <w:lang w:val="en-US"/>
                         </w:rPr>
                         <w:t>#Input(Entrada)</w:t>
                       </w:r>
@@ -9081,11 +9650,13 @@
                         <w:pStyle w:val="CodeZone"/>
                         <w:rPr>
                           <w:u w:val="single"/>
+                          <w:lang w:val="en-US"/>
                         </w:rPr>
                       </w:pPr>
                       <w:r>
                         <w:rPr>
                           <w:u w:val="single"/>
+                          <w:lang w:val="en-US"/>
                         </w:rPr>
                         <w:t>name = gets.chomp;</w:t>
                       </w:r>
@@ -9095,6 +9666,7 @@
                         <w:pStyle w:val="CodeZone"/>
                         <w:rPr>
                           <w:u w:val="single"/>
+                          <w:lang w:val="en-US"/>
                         </w:rPr>
                       </w:pPr>
                     </w:p>
@@ -9104,12 +9676,14 @@
                         <w:rPr>
                           <w:color w:val="00B050"/>
                           <w:u w:val="single"/>
+                          <w:lang w:val="en-US"/>
                         </w:rPr>
                       </w:pPr>
                       <w:r>
                         <w:rPr>
                           <w:color w:val="00B050"/>
                           <w:u w:val="single"/>
+                          <w:lang w:val="en-US"/>
                         </w:rPr>
                         <w:t>#Saida usando puts</w:t>
                       </w:r>
@@ -9119,11 +9693,13 @@
                         <w:pStyle w:val="CodeZone"/>
                         <w:rPr>
                           <w:u w:val="single"/>
+                          <w:lang w:val="en-US"/>
                         </w:rPr>
                       </w:pPr>
                       <w:r>
                         <w:rPr>
                           <w:u w:val="single"/>
+                          <w:lang w:val="en-US"/>
                         </w:rPr>
                         <w:t>puts (</w:t>
                       </w:r>
@@ -9131,12 +9707,14 @@
                         <w:rPr>
                           <w:color w:val="00B0F0"/>
                           <w:u w:val="single"/>
+                          <w:lang w:val="en-US"/>
                         </w:rPr>
                         <w:t>“Hello #{</w:t>
                       </w:r>
                       <w:r>
                         <w:rPr>
                           <w:u w:val="single"/>
+                          <w:lang w:val="en-US"/>
                         </w:rPr>
                         <w:t>name</w:t>
                       </w:r>
@@ -9144,12 +9722,14 @@
                         <w:rPr>
                           <w:color w:val="00B0F0"/>
                           <w:u w:val="single"/>
+                          <w:lang w:val="en-US"/>
                         </w:rPr>
                         <w:t>}!”</w:t>
                       </w:r>
                       <w:r>
                         <w:rPr>
                           <w:u w:val="single"/>
+                          <w:lang w:val="en-US"/>
                         </w:rPr>
                         <w:t xml:space="preserve">); </w:t>
                       </w:r>
@@ -9257,6 +9837,7 @@
                             <w:pPr>
                               <w:pStyle w:val="CodeZone"/>
                             </w:pPr>
+                            <w:proofErr w:type="spellStart"/>
                             <w:r>
                               <w:rPr>
                                 <w:rStyle w:val="CodeZoneChar"/>
@@ -9264,7 +9845,11 @@
                               <w:t>gets.chom</w:t>
                             </w:r>
                             <w:r>
-                              <w:t>p.to_i;</w:t>
+                              <w:t>p.to_i</w:t>
+                            </w:r>
+                            <w:proofErr w:type="spellEnd"/>
+                            <w:r>
+                              <w:t>;</w:t>
                             </w:r>
                           </w:p>
                           <w:p/>
@@ -9297,6 +9882,7 @@
                       <w:pPr>
                         <w:pStyle w:val="CodeZone"/>
                       </w:pPr>
+                      <w:proofErr w:type="spellStart"/>
                       <w:r>
                         <w:rPr>
                           <w:rStyle w:val="CodeZoneChar"/>
@@ -9304,7 +9890,11 @@
                         <w:t>gets.chom</w:t>
                       </w:r>
                       <w:r>
-                        <w:t>p.to_i;</w:t>
+                        <w:t>p.to_i</w:t>
+                      </w:r>
+                      <w:proofErr w:type="spellEnd"/>
+                      <w:r>
+                        <w:t>;</w:t>
                       </w:r>
                     </w:p>
                     <w:p/>
@@ -9373,6 +9963,7 @@
         </w:numPr>
       </w:pPr>
       <w:r>
+        <w:lastRenderedPageBreak/>
         <w:t>Crie um programa que receba dois números inteiros e no final exiba a soma, a subtração, a multiplicação, e a divisão entre eles.</w:t>
       </w:r>
     </w:p>
@@ -9481,10 +10072,12 @@
         <w:tab/>
       </w:r>
       <w:bookmarkStart w:id="35" w:name="_Toc18289832"/>
+      <w:proofErr w:type="spellStart"/>
       <w:r>
         <w:t>If</w:t>
       </w:r>
       <w:bookmarkEnd w:id="35"/>
+      <w:proofErr w:type="spellEnd"/>
     </w:p>
     <w:p>
       <w:pPr>
@@ -9493,14 +10086,24 @@
       </w:pPr>
       <w:r>
         <w:tab/>
-        <w:t>Verifica se uma condição é verdadeira (</w:t>
-      </w:r>
+        <w:t xml:space="preserve">Verifica se uma condição </w:t>
+      </w:r>
+      <w:proofErr w:type="spellStart"/>
+      <w:r>
+        <w:t>é</w:t>
+      </w:r>
+      <w:proofErr w:type="spellEnd"/>
+      <w:r>
+        <w:t xml:space="preserve"> verdadeira (</w:t>
+      </w:r>
+      <w:proofErr w:type="spellStart"/>
       <w:r>
         <w:rPr>
           <w:color w:val="00B0F0"/>
         </w:rPr>
         <w:t>true</w:t>
       </w:r>
+      <w:proofErr w:type="spellEnd"/>
       <w:r>
         <w:t>), e a partir desse resultado determina se as instruções dentro de seu escopo serão ou não executadas.</w:t>
       </w:r>
@@ -9516,10 +10119,12 @@
         <w:tab/>
       </w:r>
       <w:bookmarkStart w:id="36" w:name="_Toc18289833"/>
+      <w:proofErr w:type="spellStart"/>
       <w:r>
         <w:t>Else</w:t>
       </w:r>
       <w:bookmarkEnd w:id="36"/>
+      <w:proofErr w:type="spellEnd"/>
     </w:p>
     <w:p>
       <w:pPr>
@@ -9530,7 +10135,15 @@
       </w:r>
       <w:r>
         <w:tab/>
-        <w:t>Informa o que fazer quando a verificação do if for falsa.</w:t>
+        <w:t xml:space="preserve">Informa o que fazer quando a verificação do </w:t>
+      </w:r>
+      <w:proofErr w:type="spellStart"/>
+      <w:r>
+        <w:t>if</w:t>
+      </w:r>
+      <w:proofErr w:type="spellEnd"/>
+      <w:r>
+        <w:t xml:space="preserve"> for falsa.</w:t>
       </w:r>
     </w:p>
     <w:p>
@@ -9544,10 +10157,12 @@
         <w:tab/>
       </w:r>
       <w:bookmarkStart w:id="37" w:name="_Toc18289834"/>
+      <w:proofErr w:type="spellStart"/>
       <w:r>
         <w:t>Elsif</w:t>
       </w:r>
       <w:bookmarkEnd w:id="37"/>
+      <w:proofErr w:type="spellEnd"/>
     </w:p>
     <w:p>
       <w:pPr>
@@ -9558,7 +10173,15 @@
       </w:r>
       <w:r>
         <w:tab/>
-        <w:t>Utilizado quando há necessidade de verificar mais de uma condição em um if.</w:t>
+        <w:t xml:space="preserve">Utilizado quando há necessidade de verificar mais de uma condição em um </w:t>
+      </w:r>
+      <w:proofErr w:type="spellStart"/>
+      <w:r>
+        <w:t>if</w:t>
+      </w:r>
+      <w:proofErr w:type="spellEnd"/>
+      <w:r>
+        <w:t>.</w:t>
       </w:r>
     </w:p>
     <w:p>
@@ -9636,10 +10259,12 @@
         <w:tab/>
       </w:r>
       <w:bookmarkStart w:id="38" w:name="_Toc18289835"/>
+      <w:proofErr w:type="spellStart"/>
       <w:r>
         <w:t>Unless</w:t>
       </w:r>
       <w:bookmarkEnd w:id="38"/>
+      <w:proofErr w:type="spellEnd"/>
     </w:p>
     <w:p>
       <w:pPr>
@@ -9648,7 +10273,23 @@
       </w:pPr>
       <w:r>
         <w:tab/>
-        <w:t>Enquanto o if é executado quando a condição for verdadeira, o unless ocorre de forma contrária. É executado apenas quando é falsa</w:t>
+        <w:t xml:space="preserve">Enquanto o </w:t>
+      </w:r>
+      <w:proofErr w:type="spellStart"/>
+      <w:r>
+        <w:t>if</w:t>
+      </w:r>
+      <w:proofErr w:type="spellEnd"/>
+      <w:r>
+        <w:t xml:space="preserve"> é executado quando a condição for verdadeira, o </w:t>
+      </w:r>
+      <w:proofErr w:type="spellStart"/>
+      <w:r>
+        <w:t>unless</w:t>
+      </w:r>
+      <w:proofErr w:type="spellEnd"/>
+      <w:r>
+        <w:t xml:space="preserve"> ocorre de forma contrária. É executado apenas quando é falsa</w:t>
       </w:r>
       <w:r>
         <w:t>.</w:t>
@@ -9737,7 +10378,15 @@
       </w:pPr>
       <w:r>
         <w:tab/>
-        <w:t>Instrução muito parecida com o if. Ele se enquadra muito bem a situações com diversas condições.</w:t>
+        <w:t xml:space="preserve">Instrução muito parecida com o </w:t>
+      </w:r>
+      <w:proofErr w:type="spellStart"/>
+      <w:r>
+        <w:t>if</w:t>
+      </w:r>
+      <w:proofErr w:type="spellEnd"/>
+      <w:r>
+        <w:t>. Ele se enquadra muito bem a situações com diversas condições.</w:t>
       </w:r>
     </w:p>
     <w:p>
@@ -10008,10 +10657,12 @@
         <w:tab/>
       </w:r>
       <w:bookmarkStart w:id="43" w:name="_Toc18289840"/>
+      <w:proofErr w:type="spellStart"/>
       <w:r>
         <w:t>While</w:t>
       </w:r>
       <w:bookmarkEnd w:id="43"/>
+      <w:proofErr w:type="spellEnd"/>
     </w:p>
     <w:p>
       <w:pPr>
@@ -10019,6 +10670,7 @@
         <w:ind w:left="1413"/>
       </w:pPr>
       <w:r>
+        <w:lastRenderedPageBreak/>
         <w:t>Instrução que repete o bloco de código enquanto sua condição for verdadeira.</w:t>
       </w:r>
       <w:r>
@@ -10080,7 +10732,6 @@
         <w:pStyle w:val="RubySub2"/>
       </w:pPr>
       <w:r>
-        <w:lastRenderedPageBreak/>
         <w:tab/>
       </w:r>
       <w:r>
@@ -10088,7 +10739,15 @@
       </w:r>
       <w:bookmarkStart w:id="44" w:name="_Toc18289841"/>
       <w:r>
-        <w:t>Loop (Do While)</w:t>
+        <w:t xml:space="preserve">Loop (Do </w:t>
+      </w:r>
+      <w:proofErr w:type="spellStart"/>
+      <w:r>
+        <w:t>While</w:t>
+      </w:r>
+      <w:proofErr w:type="spellEnd"/>
+      <w:r>
+        <w:t>)</w:t>
       </w:r>
       <w:bookmarkEnd w:id="44"/>
     </w:p>
@@ -10199,11 +10858,13 @@
         <w:pStyle w:val="RubyTitulo"/>
       </w:pPr>
       <w:bookmarkStart w:id="46" w:name="_Toc18289843"/>
+      <w:proofErr w:type="spellStart"/>
       <w:r>
         <w:lastRenderedPageBreak/>
         <w:t>Collections</w:t>
       </w:r>
       <w:bookmarkEnd w:id="46"/>
+      <w:proofErr w:type="spellEnd"/>
     </w:p>
     <w:p>
       <w:pPr>
@@ -10224,7 +10885,15 @@
       </w:pPr>
       <w:r>
         <w:tab/>
-        <w:t xml:space="preserve">Na programação, collection representa um conjunto de dados semelhantes em uma única unidade. </w:t>
+        <w:t xml:space="preserve">Na programação, </w:t>
+      </w:r>
+      <w:proofErr w:type="spellStart"/>
+      <w:r>
+        <w:t>collection</w:t>
+      </w:r>
+      <w:proofErr w:type="spellEnd"/>
+      <w:r>
+        <w:t xml:space="preserve"> representa um conjunto de dados semelhantes em uma única unidade. </w:t>
       </w:r>
     </w:p>
     <w:p>
@@ -10253,10 +10922,12 @@
         <w:tab/>
       </w:r>
       <w:bookmarkStart w:id="48" w:name="_Toc18289845"/>
+      <w:proofErr w:type="spellStart"/>
       <w:r>
         <w:t>Array</w:t>
       </w:r>
       <w:bookmarkEnd w:id="48"/>
+      <w:proofErr w:type="spellEnd"/>
     </w:p>
     <w:p>
       <w:pPr>
@@ -10267,9 +10938,14 @@
       </w:r>
       <w:bookmarkStart w:id="49" w:name="_Toc18289846"/>
       <w:r>
-        <w:t>Criando array</w:t>
+        <w:t xml:space="preserve">Criando </w:t>
+      </w:r>
+      <w:proofErr w:type="spellStart"/>
+      <w:r>
+        <w:t>array</w:t>
       </w:r>
       <w:bookmarkEnd w:id="49"/>
+      <w:proofErr w:type="spellEnd"/>
     </w:p>
     <w:p>
       <w:pPr>
@@ -10342,9 +11018,14 @@
         <w:t xml:space="preserve">Inserindo dados no </w:t>
       </w:r>
       <w:r>
-        <w:t>final do array</w:t>
+        <w:t xml:space="preserve">final do </w:t>
+      </w:r>
+      <w:proofErr w:type="spellStart"/>
+      <w:r>
+        <w:t>array</w:t>
       </w:r>
       <w:bookmarkEnd w:id="50"/>
+      <w:proofErr w:type="spellEnd"/>
     </w:p>
     <w:p>
       <w:pPr>
@@ -10412,9 +11093,14 @@
       </w:pPr>
       <w:bookmarkStart w:id="51" w:name="_Toc18289848"/>
       <w:r>
-        <w:t>Inserindo dados no início do Array</w:t>
+        <w:t xml:space="preserve">Inserindo dados no início do </w:t>
+      </w:r>
+      <w:proofErr w:type="spellStart"/>
+      <w:r>
+        <w:t>Array</w:t>
       </w:r>
       <w:bookmarkEnd w:id="51"/>
+      <w:proofErr w:type="spellEnd"/>
     </w:p>
     <w:p>
       <w:pPr>
@@ -10484,12 +11170,17 @@
       </w:r>
       <w:bookmarkStart w:id="52" w:name="_Toc18289849"/>
       <w:r>
-        <w:t>Acessando dados no Arr</w:t>
+        <w:t xml:space="preserve">Acessando dados no </w:t>
+      </w:r>
+      <w:proofErr w:type="spellStart"/>
+      <w:r>
+        <w:t>Arr</w:t>
       </w:r>
       <w:r>
         <w:t>ay</w:t>
       </w:r>
       <w:bookmarkEnd w:id="52"/>
+      <w:proofErr w:type="spellEnd"/>
     </w:p>
     <w:p>
       <w:pPr>
@@ -10567,9 +11258,14 @@
       </w:r>
       <w:bookmarkStart w:id="53" w:name="_Toc18289850"/>
       <w:r>
-        <w:t>Tamanho do Array</w:t>
+        <w:t xml:space="preserve">Tamanho do </w:t>
+      </w:r>
+      <w:proofErr w:type="spellStart"/>
+      <w:r>
+        <w:t>Array</w:t>
       </w:r>
       <w:bookmarkEnd w:id="53"/>
+      <w:proofErr w:type="spellEnd"/>
     </w:p>
     <w:p>
       <w:pPr>
@@ -10787,9 +11483,14 @@
       </w:r>
       <w:bookmarkStart w:id="56" w:name="_Toc18289853"/>
       <w:r>
-        <w:t>Removendo itens do Array</w:t>
+        <w:t xml:space="preserve">Removendo itens do </w:t>
+      </w:r>
+      <w:proofErr w:type="spellStart"/>
+      <w:r>
+        <w:t>Array</w:t>
       </w:r>
       <w:bookmarkEnd w:id="56"/>
+      <w:proofErr w:type="spellEnd"/>
     </w:p>
     <w:p>
       <w:pPr>
@@ -10856,10 +11557,12 @@
         <w:ind w:firstLine="708"/>
       </w:pPr>
       <w:bookmarkStart w:id="57" w:name="_Toc18289854"/>
+      <w:proofErr w:type="spellStart"/>
       <w:r>
         <w:t>Hash</w:t>
       </w:r>
       <w:bookmarkEnd w:id="57"/>
+      <w:proofErr w:type="spellEnd"/>
     </w:p>
     <w:p>
       <w:pPr>
@@ -10870,9 +11573,14 @@
       </w:r>
       <w:bookmarkStart w:id="58" w:name="_Toc18289855"/>
       <w:r>
-        <w:t>Criando um Hash</w:t>
+        <w:t xml:space="preserve">Criando um </w:t>
+      </w:r>
+      <w:proofErr w:type="spellStart"/>
+      <w:r>
+        <w:t>Hash</w:t>
       </w:r>
       <w:bookmarkEnd w:id="58"/>
+      <w:proofErr w:type="spellEnd"/>
       <w:r>
         <w:t xml:space="preserve"> </w:t>
       </w:r>
@@ -10943,9 +11651,14 @@
       </w:pPr>
       <w:bookmarkStart w:id="59" w:name="_Toc18289856"/>
       <w:r>
-        <w:t>Definindo valores em um Hash</w:t>
+        <w:t xml:space="preserve">Definindo valores em um </w:t>
+      </w:r>
+      <w:proofErr w:type="spellStart"/>
+      <w:r>
+        <w:t>Hash</w:t>
       </w:r>
       <w:bookmarkEnd w:id="59"/>
+      <w:proofErr w:type="spellEnd"/>
     </w:p>
     <w:p>
       <w:pPr>
@@ -11015,9 +11728,14 @@
       </w:r>
       <w:bookmarkStart w:id="60" w:name="_Toc18289857"/>
       <w:r>
-        <w:t>Adicionando novos dados no Hash</w:t>
+        <w:t xml:space="preserve">Adicionando novos dados no </w:t>
+      </w:r>
+      <w:proofErr w:type="spellStart"/>
+      <w:r>
+        <w:t>Hash</w:t>
       </w:r>
       <w:bookmarkEnd w:id="60"/>
+      <w:proofErr w:type="spellEnd"/>
     </w:p>
     <w:p>
       <w:pPr>
@@ -11087,9 +11805,14 @@
       </w:r>
       <w:bookmarkStart w:id="61" w:name="_Toc18289858"/>
       <w:r>
-        <w:t>Pegando todas a chaves do Hash</w:t>
+        <w:t xml:space="preserve">Pegando todas a chaves do </w:t>
+      </w:r>
+      <w:proofErr w:type="spellStart"/>
+      <w:r>
+        <w:t>Hash</w:t>
       </w:r>
       <w:bookmarkEnd w:id="61"/>
+      <w:proofErr w:type="spellEnd"/>
     </w:p>
     <w:p>
       <w:pPr>
@@ -11157,9 +11880,14 @@
       </w:pPr>
       <w:bookmarkStart w:id="62" w:name="_Toc18289859"/>
       <w:r>
-        <w:t>Acessando dados do Hash</w:t>
+        <w:t xml:space="preserve">Acessando dados do </w:t>
+      </w:r>
+      <w:proofErr w:type="spellStart"/>
+      <w:r>
+        <w:t>Hash</w:t>
       </w:r>
       <w:bookmarkEnd w:id="62"/>
+      <w:proofErr w:type="spellEnd"/>
     </w:p>
     <w:p>
       <w:pPr>
@@ -11227,9 +11955,14 @@
       </w:pPr>
       <w:bookmarkStart w:id="63" w:name="_Toc18289860"/>
       <w:r>
-        <w:t>Tamanho do Hash</w:t>
+        <w:t xml:space="preserve">Tamanho do </w:t>
+      </w:r>
+      <w:proofErr w:type="spellStart"/>
+      <w:r>
+        <w:t>Hash</w:t>
       </w:r>
       <w:bookmarkEnd w:id="63"/>
+      <w:proofErr w:type="spellEnd"/>
       <w:r>
         <w:t xml:space="preserve"> </w:t>
       </w:r>
@@ -11371,9 +12104,14 @@
       </w:pPr>
       <w:bookmarkStart w:id="65" w:name="_Toc18289862"/>
       <w:r>
-        <w:t>Removendo um valor do Hash</w:t>
+        <w:t xml:space="preserve">Removendo um valor do </w:t>
+      </w:r>
+      <w:proofErr w:type="spellStart"/>
+      <w:r>
+        <w:t>Hash</w:t>
       </w:r>
       <w:bookmarkEnd w:id="65"/>
+      <w:proofErr w:type="spellEnd"/>
     </w:p>
     <w:p>
       <w:pPr>
@@ -11452,10 +12190,12 @@
         <w:tab/>
       </w:r>
       <w:bookmarkStart w:id="67" w:name="_Toc18289864"/>
+      <w:proofErr w:type="spellStart"/>
       <w:r>
         <w:t>Each</w:t>
       </w:r>
       <w:bookmarkEnd w:id="67"/>
+      <w:proofErr w:type="spellEnd"/>
     </w:p>
     <w:p>
       <w:pPr>
@@ -11603,7 +12343,23 @@
       </w:pPr>
       <w:r>
         <w:tab/>
-        <w:t>Cria um Array baseando-se em valores de um Array já existente.</w:t>
+        <w:t xml:space="preserve">Cria um </w:t>
+      </w:r>
+      <w:proofErr w:type="spellStart"/>
+      <w:r>
+        <w:t>Array</w:t>
+      </w:r>
+      <w:proofErr w:type="spellEnd"/>
+      <w:r>
+        <w:t xml:space="preserve"> baseando-se em valores de um </w:t>
+      </w:r>
+      <w:proofErr w:type="spellStart"/>
+      <w:r>
+        <w:t>Array</w:t>
+      </w:r>
+      <w:proofErr w:type="spellEnd"/>
+      <w:r>
+        <w:t xml:space="preserve"> já existente.</w:t>
       </w:r>
     </w:p>
     <w:p>
@@ -11750,10 +12506,12 @@
         <w:tab/>
       </w:r>
       <w:bookmarkStart w:id="69" w:name="_Toc18289866"/>
+      <w:proofErr w:type="spellStart"/>
       <w:r>
         <w:t>Select</w:t>
       </w:r>
       <w:bookmarkEnd w:id="69"/>
+      <w:proofErr w:type="spellEnd"/>
     </w:p>
     <w:p>
       <w:pPr>
@@ -11761,7 +12519,15 @@
       </w:pPr>
       <w:r>
         <w:tab/>
-        <w:t>Realiza uma seleção de elementos presentes em uma collection através de uma condição pré-definida. Traz como resultado somente os valores que passam nesta condição.</w:t>
+        <w:t xml:space="preserve">Realiza uma seleção de elementos presentes em uma </w:t>
+      </w:r>
+      <w:proofErr w:type="spellStart"/>
+      <w:r>
+        <w:t>collection</w:t>
+      </w:r>
+      <w:proofErr w:type="spellEnd"/>
+      <w:r>
+        <w:t xml:space="preserve"> através de uma condição pré-definida. Traz como resultado somente os valores que passam nesta condição.</w:t>
       </w:r>
     </w:p>
     <w:p>
@@ -11832,6 +12598,7 @@
         <w:rPr>
           <w:noProof/>
         </w:rPr>
+        <w:lastRenderedPageBreak/>
         <w:drawing>
           <wp:inline distT="0" distB="0" distL="0" distR="0" wp14:anchorId="22EB4C21" wp14:editId="60A2AC58">
             <wp:extent cx="3044825" cy="543560"/>
@@ -11892,6 +12659,7 @@
         <w:pStyle w:val="RubySub1"/>
         <w:rPr>
           <w:color w:val="282828"/>
+          <w:u w:val="single"/>
           <w:lang w:eastAsia="pt-BR"/>
         </w:rPr>
       </w:pPr>
@@ -11903,6 +12671,12 @@
         <w:t>Missões especiais</w:t>
       </w:r>
       <w:bookmarkEnd w:id="70"/>
+      <w:r>
+        <w:rPr>
+          <w:lang w:eastAsia="pt-BR"/>
+        </w:rPr>
+        <w:t xml:space="preserve"> 04</w:t>
+      </w:r>
     </w:p>
     <w:p>
       <w:pPr>
@@ -11913,7 +12687,23 @@
         </w:numPr>
       </w:pPr>
       <w:r>
-        <w:t>Utilizando uma collection do tipo Array, escreva um programa que receba 3 números e no final exiba o resultado de cada um deles elevado a segunda potência.</w:t>
+        <w:t xml:space="preserve">Utilizando uma </w:t>
+      </w:r>
+      <w:proofErr w:type="spellStart"/>
+      <w:r>
+        <w:t>collection</w:t>
+      </w:r>
+      <w:proofErr w:type="spellEnd"/>
+      <w:r>
+        <w:t xml:space="preserve"> do tipo </w:t>
+      </w:r>
+      <w:proofErr w:type="spellStart"/>
+      <w:r>
+        <w:t>Array</w:t>
+      </w:r>
+      <w:proofErr w:type="spellEnd"/>
+      <w:r>
+        <w:t>, escreva um programa que receba 3 números e no final exiba o resultado de cada um deles elevado a segunda potência.</w:t>
       </w:r>
     </w:p>
     <w:p>
@@ -11925,7 +12715,23 @@
         </w:numPr>
       </w:pPr>
       <w:r>
-        <w:t>Crie uma collection do tipo Hash e permita que o usuário crie três elementos informando a chave e o valor. No final do programa para cada um desses elementos imprima a frase “Uma das chaves é **** e o seu valor é ****”</w:t>
+        <w:t xml:space="preserve">Crie uma </w:t>
+      </w:r>
+      <w:proofErr w:type="spellStart"/>
+      <w:r>
+        <w:t>collection</w:t>
+      </w:r>
+      <w:proofErr w:type="spellEnd"/>
+      <w:r>
+        <w:t xml:space="preserve"> do tipo </w:t>
+      </w:r>
+      <w:proofErr w:type="spellStart"/>
+      <w:r>
+        <w:t>Hash</w:t>
+      </w:r>
+      <w:proofErr w:type="spellEnd"/>
+      <w:r>
+        <w:t xml:space="preserve"> e permita que o usuário crie três elementos informando a chave e o valor. No final do programa para cada um desses elementos imprima a frase “Uma das chaves é **** e o seu valor é ****”</w:t>
       </w:r>
     </w:p>
     <w:p>
@@ -11937,37 +12743,628 @@
         </w:numPr>
       </w:pPr>
       <w:r>
-        <w:t>Dado o seguinte hash:</w:t>
+        <w:t xml:space="preserve">Dado o seguinte </w:t>
+      </w:r>
+      <w:proofErr w:type="spellStart"/>
+      <w:r>
+        <w:t>hash</w:t>
+      </w:r>
+      <w:proofErr w:type="spellEnd"/>
+      <w:r>
+        <w:t>:</w:t>
       </w:r>
       <w:r>
         <w:t xml:space="preserve"> </w:t>
       </w:r>
-      <w:r>
-        <w:t>Numbers = {a: 10, b: 30</w:t>
+      <w:proofErr w:type="spellStart"/>
+      <w:r>
+        <w:t>Numbers</w:t>
+      </w:r>
+      <w:proofErr w:type="spellEnd"/>
+      <w:r>
+        <w:t xml:space="preserve"> = {a: 10, b: 30, c: 20, d: 25, e: 15}</w:t>
+      </w:r>
+    </w:p>
+    <w:p>
+      <w:pPr>
+        <w:pStyle w:val="RubyNormal"/>
+        <w:ind w:left="720"/>
+      </w:pPr>
+      <w:r>
+        <w:t xml:space="preserve">Crie uma instrução que seleciona o maior valor deste </w:t>
+      </w:r>
+      <w:proofErr w:type="spellStart"/>
+      <w:r>
+        <w:t>hash</w:t>
+      </w:r>
+      <w:proofErr w:type="spellEnd"/>
+      <w:r>
+        <w:t xml:space="preserve"> e no final imprima a chave e valor do elemento resultante</w:t>
+      </w:r>
+    </w:p>
+    <w:p>
+      <w:pPr>
+        <w:rPr>
+          <w:rFonts w:ascii="Franklin Gothic Medium" w:hAnsi="Franklin Gothic Medium"/>
+          <w:sz w:val="20"/>
+          <w:szCs w:val="24"/>
+        </w:rPr>
+      </w:pPr>
+      <w:r>
+        <w:br w:type="page"/>
+      </w:r>
+    </w:p>
+    <w:p>
+      <w:pPr>
+        <w:pStyle w:val="RubyTitulo"/>
+      </w:pPr>
+      <w:r>
+        <w:lastRenderedPageBreak/>
+        <w:t>Métodos</w:t>
+      </w:r>
+    </w:p>
+    <w:p>
+      <w:pPr>
+        <w:pStyle w:val="RubySub1"/>
+      </w:pPr>
+      <w:r>
+        <w:t>O que são?</w:t>
+      </w:r>
+    </w:p>
+    <w:p>
+      <w:pPr>
+        <w:pStyle w:val="RubyNormal"/>
+      </w:pPr>
+      <w:r>
+        <w:t>São uma forma organizada de instruções em um programa, permitindo que trechos de códigos sejam reutilizáveis.</w:t>
+      </w:r>
+    </w:p>
+    <w:p>
+      <w:pPr>
+        <w:pStyle w:val="RubyNormal"/>
+      </w:pPr>
+      <w:r>
+        <w:rPr>
+          <w:noProof/>
+        </w:rPr>
+        <w:drawing>
+          <wp:inline distT="0" distB="0" distL="0" distR="0" wp14:anchorId="611D108F" wp14:editId="69CE7466">
+            <wp:extent cx="1414143" cy="736600"/>
+            <wp:effectExtent l="0" t="0" r="0" b="6350"/>
+            <wp:docPr id="49" name="Imagem 49"/>
+            <wp:cNvGraphicFramePr>
+              <a:graphicFrameLocks xmlns:a="http://schemas.openxmlformats.org/drawingml/2006/main" noChangeAspect="1"/>
+            </wp:cNvGraphicFramePr>
+            <a:graphic xmlns:a="http://schemas.openxmlformats.org/drawingml/2006/main">
+              <a:graphicData uri="http://schemas.openxmlformats.org/drawingml/2006/picture">
+                <pic:pic xmlns:pic="http://schemas.openxmlformats.org/drawingml/2006/picture">
+                  <pic:nvPicPr>
+                    <pic:cNvPr id="0" name="Picture 2"/>
+                    <pic:cNvPicPr>
+                      <a:picLocks noChangeAspect="1" noChangeArrowheads="1"/>
+                    </pic:cNvPicPr>
+                  </pic:nvPicPr>
+                  <pic:blipFill>
+                    <a:blip r:embed="rId42">
+                      <a:extLst>
+                        <a:ext uri="{28A0092B-C50C-407E-A947-70E740481C1C}">
+                          <a14:useLocalDpi xmlns:a14="http://schemas.microsoft.com/office/drawing/2010/main" val="0"/>
+                        </a:ext>
+                      </a:extLst>
+                    </a:blip>
+                    <a:srcRect/>
+                    <a:stretch>
+                      <a:fillRect/>
+                    </a:stretch>
+                  </pic:blipFill>
+                  <pic:spPr bwMode="auto">
+                    <a:xfrm>
+                      <a:off x="0" y="0"/>
+                      <a:ext cx="1443087" cy="751676"/>
+                    </a:xfrm>
+                    <a:prstGeom prst="rect">
+                      <a:avLst/>
+                    </a:prstGeom>
+                    <a:noFill/>
+                    <a:ln>
+                      <a:noFill/>
+                    </a:ln>
+                  </pic:spPr>
+                </pic:pic>
+              </a:graphicData>
+            </a:graphic>
+          </wp:inline>
+        </w:drawing>
+      </w:r>
+    </w:p>
+    <w:p>
+      <w:pPr>
+        <w:pStyle w:val="RubyTitulo"/>
+      </w:pPr>
+      <w:proofErr w:type="spellStart"/>
+      <w:r>
+        <w:t>Gems</w:t>
+      </w:r>
+      <w:proofErr w:type="spellEnd"/>
+    </w:p>
+    <w:p>
+      <w:pPr>
+        <w:pStyle w:val="RubyNormal"/>
+      </w:pPr>
+      <w:proofErr w:type="spellStart"/>
+      <w:r>
+        <w:t>Gem</w:t>
+      </w:r>
+      <w:proofErr w:type="spellEnd"/>
+      <w:r>
+        <w:t xml:space="preserve"> é um pacote que oferece funcionalidade a fim de resolver funcionalidades especificas de um programa Ruby.</w:t>
+      </w:r>
+    </w:p>
+    <w:p>
+      <w:pPr>
+        <w:pStyle w:val="RubyNormal"/>
+      </w:pPr>
+      <w:r>
+        <w:t>Pense como o conceito de bibliotecas em outras linguagens de programação.</w:t>
+      </w:r>
+    </w:p>
+    <w:p>
+      <w:pPr>
+        <w:pStyle w:val="RubySub3"/>
+        <w:spacing w:after="0"/>
+      </w:pPr>
+      <w:r>
+        <w:t xml:space="preserve">Instalando uma </w:t>
+      </w:r>
+      <w:proofErr w:type="spellStart"/>
+      <w:r>
+        <w:t>gem</w:t>
+      </w:r>
+      <w:proofErr w:type="spellEnd"/>
+    </w:p>
+    <w:p>
+      <w:pPr>
+        <w:pStyle w:val="CodeZone"/>
+        <w:rPr>
+          <w:color w:val="00B050"/>
+        </w:rPr>
+      </w:pPr>
+      <w:proofErr w:type="spellStart"/>
+      <w:r>
+        <w:rPr>
+          <w:color w:val="00B050"/>
+        </w:rPr>
+        <w:t>Gem</w:t>
+      </w:r>
+      <w:proofErr w:type="spellEnd"/>
+      <w:r>
+        <w:rPr>
+          <w:color w:val="00B050"/>
+        </w:rPr>
+        <w:t xml:space="preserve"> </w:t>
+      </w:r>
+      <w:proofErr w:type="spellStart"/>
+      <w:r>
+        <w:rPr>
+          <w:color w:val="00B050"/>
+        </w:rPr>
+        <w:t>Install</w:t>
+      </w:r>
+      <w:proofErr w:type="spellEnd"/>
+      <w:r>
+        <w:rPr>
+          <w:color w:val="00B050"/>
+        </w:rPr>
+        <w:t xml:space="preserve"> </w:t>
+      </w:r>
+      <w:proofErr w:type="spellStart"/>
+      <w:r>
+        <w:rPr>
+          <w:color w:val="00B050"/>
+        </w:rPr>
+        <w:t>name</w:t>
+      </w:r>
+      <w:proofErr w:type="spellEnd"/>
+    </w:p>
+    <w:p>
+      <w:pPr>
+        <w:pStyle w:val="CodeZone"/>
+        <w:rPr>
+          <w:color w:val="00B050"/>
+        </w:rPr>
+      </w:pPr>
+      <w:proofErr w:type="spellStart"/>
+      <w:r>
+        <w:rPr>
+          <w:color w:val="00B050"/>
+        </w:rPr>
+        <w:t>Gem</w:t>
+      </w:r>
+      <w:proofErr w:type="spellEnd"/>
+      <w:r>
+        <w:rPr>
+          <w:color w:val="00B050"/>
+        </w:rPr>
+        <w:t xml:space="preserve"> </w:t>
+      </w:r>
+      <w:proofErr w:type="spellStart"/>
+      <w:r>
+        <w:rPr>
+          <w:color w:val="00B050"/>
+        </w:rPr>
+        <w:t>Install</w:t>
+      </w:r>
+      <w:proofErr w:type="spellEnd"/>
+      <w:r>
+        <w:rPr>
+          <w:color w:val="00B050"/>
+        </w:rPr>
+        <w:t xml:space="preserve"> os</w:t>
+      </w:r>
+    </w:p>
+    <w:p>
+      <w:pPr>
+        <w:pStyle w:val="RubySub3"/>
+        <w:spacing w:after="0"/>
+      </w:pPr>
+      <w:r>
+        <w:t xml:space="preserve">Removendo uma </w:t>
+      </w:r>
+      <w:proofErr w:type="spellStart"/>
+      <w:r>
+        <w:t>Gem</w:t>
+      </w:r>
+      <w:proofErr w:type="spellEnd"/>
+    </w:p>
+    <w:p>
+      <w:pPr>
+        <w:pStyle w:val="CodeZone"/>
+        <w:rPr>
+          <w:color w:val="00B050"/>
+        </w:rPr>
+      </w:pPr>
+      <w:proofErr w:type="spellStart"/>
+      <w:r>
+        <w:rPr>
+          <w:color w:val="00B050"/>
+        </w:rPr>
+        <w:t>Gem</w:t>
+      </w:r>
+      <w:proofErr w:type="spellEnd"/>
+      <w:r>
+        <w:rPr>
+          <w:color w:val="00B050"/>
+        </w:rPr>
+        <w:t xml:space="preserve"> </w:t>
+      </w:r>
+      <w:proofErr w:type="spellStart"/>
+      <w:r>
+        <w:rPr>
+          <w:color w:val="00B050"/>
+        </w:rPr>
+        <w:t>uninstall</w:t>
+      </w:r>
+      <w:proofErr w:type="spellEnd"/>
+      <w:r>
+        <w:rPr>
+          <w:color w:val="00B050"/>
+        </w:rPr>
+        <w:t xml:space="preserve"> </w:t>
+      </w:r>
+      <w:proofErr w:type="spellStart"/>
+      <w:r>
+        <w:rPr>
+          <w:color w:val="00B050"/>
+        </w:rPr>
+        <w:t>name</w:t>
+      </w:r>
+      <w:proofErr w:type="spellEnd"/>
+    </w:p>
+    <w:p>
+      <w:pPr>
+        <w:pStyle w:val="CodeZone"/>
+        <w:rPr>
+          <w:color w:val="00B050"/>
+        </w:rPr>
+      </w:pPr>
+      <w:proofErr w:type="spellStart"/>
+      <w:r>
+        <w:rPr>
+          <w:color w:val="00B050"/>
+        </w:rPr>
+        <w:t>Gem</w:t>
+      </w:r>
+      <w:proofErr w:type="spellEnd"/>
+      <w:r>
+        <w:rPr>
+          <w:color w:val="00B050"/>
+        </w:rPr>
+        <w:t xml:space="preserve"> </w:t>
+      </w:r>
+      <w:proofErr w:type="spellStart"/>
+      <w:r>
+        <w:rPr>
+          <w:color w:val="00B050"/>
+        </w:rPr>
+        <w:t>uninstall</w:t>
+      </w:r>
+      <w:proofErr w:type="spellEnd"/>
+      <w:r>
+        <w:rPr>
+          <w:color w:val="00B050"/>
+        </w:rPr>
+        <w:t xml:space="preserve"> </w:t>
+      </w:r>
+      <w:r>
+        <w:rPr>
+          <w:color w:val="00B050"/>
+        </w:rPr>
+        <w:t>os</w:t>
+      </w:r>
+    </w:p>
+    <w:p>
+      <w:pPr>
+        <w:pStyle w:val="RubySub3"/>
+        <w:spacing w:after="0"/>
+      </w:pPr>
+      <w:r>
+        <w:t xml:space="preserve">Listando </w:t>
+      </w:r>
+      <w:proofErr w:type="spellStart"/>
+      <w:r>
+        <w:t>Gems</w:t>
+      </w:r>
+      <w:proofErr w:type="spellEnd"/>
+    </w:p>
+    <w:p>
+      <w:pPr>
+        <w:pStyle w:val="CodeZone"/>
+        <w:rPr>
+          <w:color w:val="00B050"/>
+        </w:rPr>
+      </w:pPr>
+      <w:proofErr w:type="spellStart"/>
+      <w:r>
+        <w:rPr>
+          <w:color w:val="00B050"/>
+        </w:rPr>
+        <w:t>Gem</w:t>
+      </w:r>
+      <w:proofErr w:type="spellEnd"/>
+      <w:r>
+        <w:rPr>
+          <w:color w:val="00B050"/>
+        </w:rPr>
+        <w:t xml:space="preserve"> </w:t>
+      </w:r>
+      <w:proofErr w:type="spellStart"/>
+      <w:r>
+        <w:rPr>
+          <w:color w:val="00B050"/>
+        </w:rPr>
+        <w:t>list</w:t>
+      </w:r>
+      <w:proofErr w:type="spellEnd"/>
+    </w:p>
+    <w:p>
+      <w:pPr>
+        <w:pStyle w:val="CodeZone"/>
+        <w:rPr>
+          <w:color w:val="00B050"/>
+        </w:rPr>
+      </w:pPr>
+    </w:p>
+    <w:p>
+      <w:pPr>
+        <w:pStyle w:val="RubySub2"/>
+      </w:pPr>
+      <w:proofErr w:type="spellStart"/>
+      <w:r>
+        <w:t>Bundler</w:t>
+      </w:r>
+      <w:proofErr w:type="spellEnd"/>
+    </w:p>
+    <w:p>
+      <w:pPr>
+        <w:pStyle w:val="RubyNormal"/>
+        <w:spacing w:after="0"/>
+      </w:pPr>
+      <w:r>
+        <w:t xml:space="preserve">Agrega varias </w:t>
+      </w:r>
+      <w:proofErr w:type="spellStart"/>
+      <w:r>
+        <w:t>gems</w:t>
+      </w:r>
+      <w:proofErr w:type="spellEnd"/>
+      <w:r>
+        <w:t xml:space="preserve"> em um arquivo e depois instala todas elas.</w:t>
+      </w:r>
+    </w:p>
+    <w:p>
+      <w:pPr>
+        <w:pStyle w:val="RubySub3"/>
+        <w:spacing w:after="0"/>
+      </w:pPr>
+      <w:r>
+        <w:t>Instalando</w:t>
+      </w:r>
+    </w:p>
+    <w:p>
+      <w:pPr>
+        <w:pStyle w:val="CodeZone"/>
+        <w:rPr>
+          <w:color w:val="00B050"/>
+        </w:rPr>
+      </w:pPr>
+      <w:proofErr w:type="spellStart"/>
+      <w:r>
+        <w:rPr>
+          <w:color w:val="00B050"/>
+        </w:rPr>
+        <w:t>Gem</w:t>
+      </w:r>
+      <w:proofErr w:type="spellEnd"/>
+      <w:r>
+        <w:rPr>
+          <w:color w:val="00B050"/>
+        </w:rPr>
+        <w:t xml:space="preserve"> </w:t>
+      </w:r>
+      <w:proofErr w:type="spellStart"/>
+      <w:r>
+        <w:rPr>
+          <w:color w:val="00B050"/>
+        </w:rPr>
+        <w:t>install</w:t>
+      </w:r>
+      <w:proofErr w:type="spellEnd"/>
+      <w:r>
+        <w:rPr>
+          <w:color w:val="00B050"/>
+        </w:rPr>
+        <w:t xml:space="preserve"> </w:t>
+      </w:r>
+      <w:proofErr w:type="spellStart"/>
+      <w:r>
+        <w:rPr>
+          <w:color w:val="00B050"/>
+        </w:rPr>
+        <w:t>bundler</w:t>
+      </w:r>
+      <w:proofErr w:type="spellEnd"/>
+    </w:p>
+    <w:p>
+      <w:pPr>
+        <w:pStyle w:val="RubySub3"/>
+        <w:spacing w:after="0"/>
+      </w:pPr>
+      <w:r>
+        <w:t>Criando</w:t>
+      </w:r>
+    </w:p>
+    <w:p>
+      <w:pPr>
+        <w:pStyle w:val="RubyNormal"/>
+        <w:spacing w:after="0"/>
+      </w:pPr>
+      <w:r>
+        <w:t xml:space="preserve">Criar arquivo chamado </w:t>
+      </w:r>
+      <w:proofErr w:type="spellStart"/>
+      <w:r>
+        <w:t>GemFile</w:t>
+      </w:r>
+      <w:proofErr w:type="spellEnd"/>
+    </w:p>
+    <w:p>
+      <w:pPr>
+        <w:pStyle w:val="RubySub3"/>
+        <w:spacing w:after="0"/>
+      </w:pPr>
+      <w:r>
+        <w:t>Executando</w:t>
+      </w:r>
+    </w:p>
+    <w:p>
+      <w:pPr>
+        <w:pStyle w:val="RubyNormal"/>
+        <w:spacing w:after="0"/>
+      </w:pPr>
+      <w:r>
+        <w:t xml:space="preserve">Abrir pasta do </w:t>
+      </w:r>
+      <w:proofErr w:type="spellStart"/>
+      <w:r>
+        <w:t>GemFile</w:t>
+      </w:r>
+      <w:proofErr w:type="spellEnd"/>
+      <w:r>
+        <w:t>, executar o seguinte comando:</w:t>
+      </w:r>
+    </w:p>
+    <w:p>
+      <w:pPr>
+        <w:pStyle w:val="CodeZone"/>
+        <w:rPr>
+          <w:color w:val="00B050"/>
+        </w:rPr>
+      </w:pPr>
+      <w:proofErr w:type="spellStart"/>
+      <w:r>
+        <w:rPr>
+          <w:color w:val="00B050"/>
+        </w:rPr>
+        <w:t>bundle</w:t>
+      </w:r>
+      <w:proofErr w:type="spellEnd"/>
+    </w:p>
+    <w:p>
+      <w:pPr>
+        <w:pStyle w:val="CodeZone"/>
+      </w:pPr>
+    </w:p>
+    <w:p>
+      <w:pPr>
+        <w:pStyle w:val="RubySub1"/>
+      </w:pPr>
+      <w:r>
+        <w:t>Missões especiais 05</w:t>
+      </w:r>
+    </w:p>
+    <w:p>
+      <w:pPr>
+        <w:pStyle w:val="RubyNormal"/>
+        <w:numPr>
+          <w:ilvl w:val="0"/>
+          <w:numId w:val="23"/>
+        </w:numPr>
+      </w:pPr>
+      <w:r>
+        <w:t>Crie um programa que possua um método que resolva a potência dado um número base e seu expoente. Esses dois valores devem ser informados pelo usuário.</w:t>
+      </w:r>
+    </w:p>
+    <w:p>
+      <w:pPr>
+        <w:pStyle w:val="RubyNormal"/>
+        <w:numPr>
+          <w:ilvl w:val="0"/>
+          <w:numId w:val="23"/>
+        </w:numPr>
+      </w:pPr>
+      <w:r>
+        <w:t xml:space="preserve">Siga a documentação da </w:t>
+      </w:r>
+      <w:proofErr w:type="spellStart"/>
+      <w:r>
+        <w:t>gem</w:t>
+      </w:r>
+      <w:proofErr w:type="spellEnd"/>
+      <w:r>
+        <w:t xml:space="preserve"> </w:t>
+      </w:r>
+      <w:r>
+        <w:rPr>
+          <w:color w:val="002060"/>
+        </w:rPr>
+        <w:t xml:space="preserve">CPF_CNPJ </w:t>
+      </w:r>
+      <w:r>
+        <w:t xml:space="preserve">para criar um programa que recebe como entrada um numero de CPF e em um método verifique se esse número é válido. </w:t>
       </w:r>
       <w:bookmarkStart w:id="71" w:name="_GoBack"/>
       <w:bookmarkEnd w:id="71"/>
-      <w:r>
-        <w:t>, c: 20, d: 25, e: 15}</w:t>
-      </w:r>
-    </w:p>
-    <w:p>
-      <w:pPr>
-        <w:pStyle w:val="RubyNormal"/>
-        <w:ind w:left="720"/>
-      </w:pPr>
-      <w:r>
-        <w:t>Crie uma instrução que seleciona o maior valor deste hash e no final imprima a chave e valor do elemento resultante</w:t>
-      </w:r>
-    </w:p>
-    <w:p>
-      <w:pPr>
-        <w:pStyle w:val="RubyNormal"/>
-        <w:ind w:left="720"/>
+    </w:p>
+    <w:p>
+      <w:pPr>
+        <w:pStyle w:val="CodeZone"/>
+        <w:rPr>
+          <w:color w:val="00B050"/>
+        </w:rPr>
       </w:pPr>
     </w:p>
     <w:sectPr>
-      <w:footerReference w:type="default" r:id="rId42"/>
+      <w:footerReference w:type="default" r:id="rId43"/>
       <w:pgSz w:w="11906" w:h="16838"/>
       <w:pgMar w:top="1417" w:right="1701" w:bottom="1417" w:left="1701" w:header="708" w:footer="708" w:gutter="0"/>
       <w:cols w:space="708"/>
@@ -14140,13 +15537,13 @@
     </w:lvl>
   </w:abstractNum>
   <w:abstractNum w:abstractNumId="19" w15:restartNumberingAfterBreak="0">
-    <w:nsid w:val="711D2623"/>
+    <w:nsid w:val="70356B44"/>
     <w:multiLevelType w:val="hybridMultilevel"/>
-    <w:tmpl w:val="C0527D6E"/>
-    <w:lvl w:ilvl="0" w:tplc="0416000F">
+    <w:tmpl w:val="2A5099C4"/>
+    <w:lvl w:ilvl="0" w:tplc="04160011">
       <w:start w:val="1"/>
       <w:numFmt w:val="decimal"/>
-      <w:lvlText w:val="%1."/>
+      <w:lvlText w:val="%1)"/>
       <w:lvlJc w:val="left"/>
       <w:pPr>
         <w:ind w:left="720" w:hanging="360"/>
@@ -14226,6 +15623,92 @@
     </w:lvl>
   </w:abstractNum>
   <w:abstractNum w:abstractNumId="20" w15:restartNumberingAfterBreak="0">
+    <w:nsid w:val="711D2623"/>
+    <w:multiLevelType w:val="hybridMultilevel"/>
+    <w:tmpl w:val="E548950E"/>
+    <w:lvl w:ilvl="0" w:tplc="0416000F">
+      <w:start w:val="1"/>
+      <w:numFmt w:val="decimal"/>
+      <w:lvlText w:val="%1."/>
+      <w:lvlJc w:val="left"/>
+      <w:pPr>
+        <w:ind w:left="720" w:hanging="360"/>
+      </w:pPr>
+    </w:lvl>
+    <w:lvl w:ilvl="1" w:tplc="04160019" w:tentative="1">
+      <w:start w:val="1"/>
+      <w:numFmt w:val="lowerLetter"/>
+      <w:lvlText w:val="%2."/>
+      <w:lvlJc w:val="left"/>
+      <w:pPr>
+        <w:ind w:left="1440" w:hanging="360"/>
+      </w:pPr>
+    </w:lvl>
+    <w:lvl w:ilvl="2" w:tplc="0416001B" w:tentative="1">
+      <w:start w:val="1"/>
+      <w:numFmt w:val="lowerRoman"/>
+      <w:lvlText w:val="%3."/>
+      <w:lvlJc w:val="right"/>
+      <w:pPr>
+        <w:ind w:left="2160" w:hanging="180"/>
+      </w:pPr>
+    </w:lvl>
+    <w:lvl w:ilvl="3" w:tplc="0416000F" w:tentative="1">
+      <w:start w:val="1"/>
+      <w:numFmt w:val="decimal"/>
+      <w:lvlText w:val="%4."/>
+      <w:lvlJc w:val="left"/>
+      <w:pPr>
+        <w:ind w:left="2880" w:hanging="360"/>
+      </w:pPr>
+    </w:lvl>
+    <w:lvl w:ilvl="4" w:tplc="04160019" w:tentative="1">
+      <w:start w:val="1"/>
+      <w:numFmt w:val="lowerLetter"/>
+      <w:lvlText w:val="%5."/>
+      <w:lvlJc w:val="left"/>
+      <w:pPr>
+        <w:ind w:left="3600" w:hanging="360"/>
+      </w:pPr>
+    </w:lvl>
+    <w:lvl w:ilvl="5" w:tplc="0416001B" w:tentative="1">
+      <w:start w:val="1"/>
+      <w:numFmt w:val="lowerRoman"/>
+      <w:lvlText w:val="%6."/>
+      <w:lvlJc w:val="right"/>
+      <w:pPr>
+        <w:ind w:left="4320" w:hanging="180"/>
+      </w:pPr>
+    </w:lvl>
+    <w:lvl w:ilvl="6" w:tplc="0416000F" w:tentative="1">
+      <w:start w:val="1"/>
+      <w:numFmt w:val="decimal"/>
+      <w:lvlText w:val="%7."/>
+      <w:lvlJc w:val="left"/>
+      <w:pPr>
+        <w:ind w:left="5040" w:hanging="360"/>
+      </w:pPr>
+    </w:lvl>
+    <w:lvl w:ilvl="7" w:tplc="04160019" w:tentative="1">
+      <w:start w:val="1"/>
+      <w:numFmt w:val="lowerLetter"/>
+      <w:lvlText w:val="%8."/>
+      <w:lvlJc w:val="left"/>
+      <w:pPr>
+        <w:ind w:left="5760" w:hanging="360"/>
+      </w:pPr>
+    </w:lvl>
+    <w:lvl w:ilvl="8" w:tplc="0416001B" w:tentative="1">
+      <w:start w:val="1"/>
+      <w:numFmt w:val="lowerRoman"/>
+      <w:lvlText w:val="%9."/>
+      <w:lvlJc w:val="right"/>
+      <w:pPr>
+        <w:ind w:left="6480" w:hanging="180"/>
+      </w:pPr>
+    </w:lvl>
+  </w:abstractNum>
+  <w:abstractNum w:abstractNumId="21" w15:restartNumberingAfterBreak="0">
     <w:nsid w:val="766E3A3C"/>
     <w:multiLevelType w:val="multilevel"/>
     <w:tmpl w:val="0416001D"/>
@@ -14311,7 +15794,7 @@
       </w:pPr>
     </w:lvl>
   </w:abstractNum>
-  <w:abstractNum w:abstractNumId="21" w15:restartNumberingAfterBreak="0">
+  <w:abstractNum w:abstractNumId="22" w15:restartNumberingAfterBreak="0">
     <w:nsid w:val="7B536B9B"/>
     <w:multiLevelType w:val="hybridMultilevel"/>
     <w:tmpl w:val="AA0ACC98"/>
@@ -14443,7 +15926,7 @@
     <w:abstractNumId w:val="18"/>
   </w:num>
   <w:num w:numId="7">
-    <w:abstractNumId w:val="20"/>
+    <w:abstractNumId w:val="21"/>
   </w:num>
   <w:num w:numId="8">
     <w:abstractNumId w:val="12"/>
@@ -14473,7 +15956,7 @@
     <w:abstractNumId w:val="4"/>
   </w:num>
   <w:num w:numId="17">
-    <w:abstractNumId w:val="21"/>
+    <w:abstractNumId w:val="22"/>
   </w:num>
   <w:num w:numId="18">
     <w:abstractNumId w:val="17"/>
@@ -14485,10 +15968,13 @@
     <w:abstractNumId w:val="5"/>
   </w:num>
   <w:num w:numId="21">
-    <w:abstractNumId w:val="19"/>
+    <w:abstractNumId w:val="20"/>
   </w:num>
   <w:num w:numId="22">
     <w:abstractNumId w:val="11"/>
+  </w:num>
+  <w:num w:numId="23">
+    <w:abstractNumId w:val="19"/>
   </w:num>
 </w:numbering>
 </file>
@@ -15624,7 +17110,7 @@
 </file>
 
 <file path=customXml/itemProps1.xml><?xml version="1.0" encoding="utf-8"?>
-<ds:datastoreItem xmlns:ds="http://schemas.openxmlformats.org/officeDocument/2006/customXml" ds:itemID="{968871C1-5BC2-4458-9432-5EED1F0CE2C1}">
+<ds:datastoreItem xmlns:ds="http://schemas.openxmlformats.org/officeDocument/2006/customXml" ds:itemID="{AADB0E99-230C-4223-97F2-A62DF424F987}">
   <ds:schemaRefs>
     <ds:schemaRef ds:uri="http://schemas.openxmlformats.org/officeDocument/2006/bibliography"/>
   </ds:schemaRefs>

</xml_diff>